<commit_message>
more writing on mortality temperature paper
</commit_message>
<xml_diff>
--- a/USA/state/write_ups/02_monthly_temperature_paper/words/01_journal/10_entire/mortality effects of climate change in the united states 20171010.docx
+++ b/USA/state/write_ups/02_monthly_temperature_paper/words/01_journal/10_entire/mortality effects of climate change in the united states 20171010.docx
@@ -43,7 +43,7 @@
           <w:sz w:val="24"/>
           <w:szCs w:val="24"/>
         </w:rPr>
-        <w:t>climate change</w:t>
+        <w:t xml:space="preserve">long-term temperature </w:t>
       </w:r>
       <w:r>
         <w:rPr>
@@ -53,6 +53,16 @@
           <w:sz w:val="24"/>
           <w:szCs w:val="24"/>
         </w:rPr>
+        <w:t>change</w:t>
+      </w:r>
+      <w:r>
+        <w:rPr>
+          <w:rFonts w:ascii="Times New Roman" w:hAnsi="Times New Roman"/>
+          <w:b/>
+          <w:color w:val="000000" w:themeColor="text1"/>
+          <w:sz w:val="24"/>
+          <w:szCs w:val="24"/>
+        </w:rPr>
         <w:t xml:space="preserve"> </w:t>
       </w:r>
       <w:r>
@@ -63,7 +73,27 @@
           <w:sz w:val="24"/>
           <w:szCs w:val="24"/>
         </w:rPr>
-        <w:t>in the United States</w:t>
+        <w:t xml:space="preserve">by age-gender group </w:t>
+      </w:r>
+      <w:r>
+        <w:rPr>
+          <w:rFonts w:ascii="Times New Roman" w:hAnsi="Times New Roman"/>
+          <w:b/>
+          <w:color w:val="000000" w:themeColor="text1"/>
+          <w:sz w:val="24"/>
+          <w:szCs w:val="24"/>
+        </w:rPr>
+        <w:t xml:space="preserve">in the </w:t>
+      </w:r>
+      <w:r>
+        <w:rPr>
+          <w:rFonts w:ascii="Times New Roman" w:hAnsi="Times New Roman"/>
+          <w:b/>
+          <w:color w:val="000000" w:themeColor="text1"/>
+          <w:sz w:val="24"/>
+          <w:szCs w:val="24"/>
+        </w:rPr>
+        <w:t>USA</w:t>
       </w:r>
     </w:p>
     <w:p>
@@ -1166,7 +1196,25 @@
           <w:sz w:val="24"/>
           <w:szCs w:val="24"/>
         </w:rPr>
-        <w:t xml:space="preserve">such, changes in human mortality are set to evolve and </w:t>
+        <w:t xml:space="preserve">such, changes in human mortality </w:t>
+      </w:r>
+      <w:r>
+        <w:rPr>
+          <w:rFonts w:ascii="Times New Roman" w:hAnsi="Times New Roman"/>
+          <w:color w:val="000000" w:themeColor="text1"/>
+          <w:sz w:val="24"/>
+          <w:szCs w:val="24"/>
+        </w:rPr>
+        <w:t xml:space="preserve">due to climate change </w:t>
+      </w:r>
+      <w:r>
+        <w:rPr>
+          <w:rFonts w:ascii="Times New Roman" w:hAnsi="Times New Roman"/>
+          <w:color w:val="000000" w:themeColor="text1"/>
+          <w:sz w:val="24"/>
+          <w:szCs w:val="24"/>
+        </w:rPr>
+        <w:t xml:space="preserve">are set to evolve and </w:t>
       </w:r>
       <w:r>
         <w:rPr>
@@ -1844,16 +1892,52 @@
           <w:sz w:val="24"/>
           <w:szCs w:val="24"/>
         </w:rPr>
-        <w:t>The need to understand and manage a changing climate to preserve and improve human health is a key requirement of the United Nations Sustainable Development Goals</w:t>
-      </w:r>
-      <w:r>
-        <w:rPr>
-          <w:rFonts w:ascii="Times New Roman" w:hAnsi="Times New Roman"/>
-          <w:color w:val="000000" w:themeColor="text1"/>
-          <w:sz w:val="24"/>
-          <w:szCs w:val="24"/>
-        </w:rPr>
-        <w:t xml:space="preserve"> (specifically target 3.D)</w:t>
+        <w:t>The need to understand and manage a changing climate to preserve and improve human hea</w:t>
+      </w:r>
+      <w:r>
+        <w:rPr>
+          <w:rFonts w:ascii="Times New Roman" w:hAnsi="Times New Roman"/>
+          <w:color w:val="000000" w:themeColor="text1"/>
+          <w:sz w:val="24"/>
+          <w:szCs w:val="24"/>
+        </w:rPr>
+        <w:t xml:space="preserve">lth is a key requirement of </w:t>
+      </w:r>
+      <w:r>
+        <w:rPr>
+          <w:rFonts w:ascii="Times New Roman" w:hAnsi="Times New Roman"/>
+          <w:color w:val="000000" w:themeColor="text1"/>
+          <w:sz w:val="24"/>
+          <w:szCs w:val="24"/>
+        </w:rPr>
+        <w:t>United Natio</w:t>
+      </w:r>
+      <w:r>
+        <w:rPr>
+          <w:rFonts w:ascii="Times New Roman" w:hAnsi="Times New Roman"/>
+          <w:color w:val="000000" w:themeColor="text1"/>
+          <w:sz w:val="24"/>
+          <w:szCs w:val="24"/>
+        </w:rPr>
+        <w:t xml:space="preserve">ns Sustainable Development Goal 3.D. </w:t>
+      </w:r>
+      <w:r>
+        <w:rPr>
+          <w:rFonts w:ascii="Times New Roman" w:hAnsi="Times New Roman"/>
+          <w:color w:val="000000" w:themeColor="text1"/>
+          <w:sz w:val="24"/>
+          <w:szCs w:val="24"/>
+        </w:rPr>
+        <w:t xml:space="preserve">Identifying the risk to communities </w:t>
+      </w:r>
+      <w:r>
+        <w:rPr>
+          <w:rFonts w:ascii="Times New Roman" w:hAnsi="Times New Roman"/>
+          <w:color w:val="000000" w:themeColor="text1"/>
+          <w:sz w:val="24"/>
+          <w:szCs w:val="24"/>
+        </w:rPr>
+        <w:t>is crucial for fulfilling this goal</w:t>
       </w:r>
       <w:r>
         <w:rPr>
@@ -1871,16 +1955,296 @@
           <w:sz w:val="24"/>
           <w:szCs w:val="24"/>
         </w:rPr>
-        <w:t xml:space="preserve"> Identifying the risk to communities </w:t>
-      </w:r>
-      <w:r>
-        <w:rPr>
-          <w:rFonts w:ascii="Times New Roman" w:hAnsi="Times New Roman"/>
-          <w:color w:val="000000" w:themeColor="text1"/>
-          <w:sz w:val="24"/>
-          <w:szCs w:val="24"/>
-        </w:rPr>
-        <w:t>is crucial for fulfilling this goal</w:t>
+        <w:fldChar w:fldCharType="begin"/>
+      </w:r>
+      <w:r>
+        <w:rPr>
+          <w:rFonts w:ascii="Times New Roman" w:hAnsi="Times New Roman"/>
+          <w:color w:val="000000" w:themeColor="text1"/>
+          <w:sz w:val="24"/>
+          <w:szCs w:val="24"/>
+        </w:rPr>
+        <w:instrText xml:space="preserve"> ADDIN EN.CITE &lt;EndNote&gt;&lt;Cite&gt;&lt;Author&gt;United Nations General Assembly&lt;/Author&gt;&lt;Year&gt;2015&lt;/Year&gt;&lt;RecNum&gt;980&lt;/RecNum&gt;&lt;DisplayText&gt;&lt;style face="superscript"&gt;8&lt;/style&gt;&lt;/DisplayText&gt;&lt;record&gt;&lt;rec-number&gt;980&lt;/rec-number&gt;&lt;foreign-keys&gt;&lt;key app="EN" db-id="t0tw0zzvgt0wf4erero5steu5rx5tpas22wa" timestamp="1496913556"&gt;980&lt;/key&gt;&lt;/foreign-keys&gt;&lt;ref-type name="Journal Article"&gt;17&lt;/ref-type&gt;&lt;contributors&gt;&lt;authors&gt;&lt;author&gt;United Nations General Assembly,&lt;/author&gt;&lt;/authors&gt;&lt;/contributors&gt;&lt;titles&gt;&lt;title&gt;Transforming our world: the 2030 Agenda for Sustainable Development&lt;/title&gt;&lt;/titles&gt;&lt;dates&gt;&lt;year&gt;2015&lt;/year&gt;&lt;/dates&gt;&lt;urls&gt;&lt;/urls&gt;&lt;/record&gt;&lt;/Cite&gt;&lt;/EndNote&gt;</w:instrText>
+      </w:r>
+      <w:r>
+        <w:rPr>
+          <w:rFonts w:ascii="Times New Roman" w:hAnsi="Times New Roman"/>
+          <w:color w:val="000000" w:themeColor="text1"/>
+          <w:sz w:val="24"/>
+          <w:szCs w:val="24"/>
+        </w:rPr>
+        <w:fldChar w:fldCharType="separate"/>
+      </w:r>
+      <w:r>
+        <w:rPr>
+          <w:rFonts w:ascii="Times New Roman" w:hAnsi="Times New Roman"/>
+          <w:noProof/>
+          <w:color w:val="000000" w:themeColor="text1"/>
+          <w:sz w:val="24"/>
+          <w:szCs w:val="24"/>
+          <w:vertAlign w:val="superscript"/>
+        </w:rPr>
+        <w:t>8</w:t>
+      </w:r>
+      <w:r>
+        <w:rPr>
+          <w:rFonts w:ascii="Times New Roman" w:hAnsi="Times New Roman"/>
+          <w:color w:val="000000" w:themeColor="text1"/>
+          <w:sz w:val="24"/>
+          <w:szCs w:val="24"/>
+        </w:rPr>
+        <w:fldChar w:fldCharType="end"/>
+      </w:r>
+      <w:r>
+        <w:rPr>
+          <w:rFonts w:ascii="Times New Roman" w:hAnsi="Times New Roman"/>
+          <w:color w:val="000000" w:themeColor="text1"/>
+          <w:sz w:val="24"/>
+          <w:szCs w:val="24"/>
+        </w:rPr>
+        <w:t xml:space="preserve"> </w:t>
+      </w:r>
+    </w:p>
+    <w:p>
+      <w:pPr>
+        <w:spacing w:after="0" w:line="480" w:lineRule="auto"/>
+        <w:jc w:val="both"/>
+        <w:rPr>
+          <w:rFonts w:ascii="Times New Roman" w:hAnsi="Times New Roman"/>
+          <w:color w:val="000000" w:themeColor="text1"/>
+          <w:sz w:val="24"/>
+          <w:szCs w:val="24"/>
+        </w:rPr>
+      </w:pPr>
+    </w:p>
+    <w:p>
+      <w:pPr>
+        <w:spacing w:after="0" w:line="480" w:lineRule="auto"/>
+        <w:jc w:val="both"/>
+        <w:rPr>
+          <w:rFonts w:ascii="Times New Roman" w:hAnsi="Times New Roman"/>
+          <w:color w:val="000000" w:themeColor="text1"/>
+          <w:sz w:val="24"/>
+          <w:szCs w:val="24"/>
+        </w:rPr>
+      </w:pPr>
+      <w:r>
+        <w:rPr>
+          <w:rFonts w:ascii="Times New Roman" w:hAnsi="Times New Roman"/>
+          <w:color w:val="000000" w:themeColor="text1"/>
+          <w:sz w:val="24"/>
+          <w:szCs w:val="24"/>
+        </w:rPr>
+        <w:t>No country’s population will remain unaffected by the changing temperature patterns under climate change.</w:t>
+      </w:r>
+      <w:r>
+        <w:rPr>
+          <w:rFonts w:ascii="Times New Roman" w:hAnsi="Times New Roman"/>
+          <w:color w:val="000000" w:themeColor="text1"/>
+          <w:sz w:val="24"/>
+          <w:szCs w:val="24"/>
+        </w:rPr>
+        <w:t xml:space="preserve"> </w:t>
+      </w:r>
+      <w:r>
+        <w:rPr>
+          <w:rFonts w:ascii="Times New Roman" w:hAnsi="Times New Roman"/>
+          <w:color w:val="000000" w:themeColor="text1"/>
+          <w:sz w:val="24"/>
+          <w:szCs w:val="24"/>
+        </w:rPr>
+        <w:t>[ref]</w:t>
+      </w:r>
+      <w:r>
+        <w:rPr>
+          <w:rFonts w:ascii="Times New Roman" w:hAnsi="Times New Roman"/>
+          <w:color w:val="000000" w:themeColor="text1"/>
+          <w:sz w:val="24"/>
+          <w:szCs w:val="24"/>
+        </w:rPr>
+        <w:t xml:space="preserve"> </w:t>
+      </w:r>
+      <w:r>
+        <w:rPr>
+          <w:rFonts w:ascii="Times New Roman" w:hAnsi="Times New Roman"/>
+          <w:color w:val="000000" w:themeColor="text1"/>
+          <w:sz w:val="24"/>
+          <w:szCs w:val="24"/>
+        </w:rPr>
+        <w:t>Although</w:t>
+      </w:r>
+      <w:r>
+        <w:rPr>
+          <w:rFonts w:ascii="Times New Roman" w:hAnsi="Times New Roman"/>
+          <w:color w:val="000000" w:themeColor="text1"/>
+          <w:sz w:val="24"/>
+          <w:szCs w:val="24"/>
+        </w:rPr>
+        <w:t xml:space="preserve"> </w:t>
+      </w:r>
+      <w:r>
+        <w:rPr>
+          <w:rFonts w:ascii="Times New Roman" w:hAnsi="Times New Roman"/>
+          <w:color w:val="000000" w:themeColor="text1"/>
+          <w:sz w:val="24"/>
+          <w:szCs w:val="24"/>
+        </w:rPr>
+        <w:t xml:space="preserve">exposure to changing temperature patterns is a </w:t>
+      </w:r>
+      <w:r>
+        <w:rPr>
+          <w:rFonts w:ascii="Times New Roman" w:hAnsi="Times New Roman"/>
+          <w:color w:val="000000" w:themeColor="text1"/>
+          <w:sz w:val="24"/>
+          <w:szCs w:val="24"/>
+        </w:rPr>
+        <w:t xml:space="preserve">globally occurring phenomenon, </w:t>
+      </w:r>
+      <w:r>
+        <w:rPr>
+          <w:rFonts w:ascii="Times New Roman" w:hAnsi="Times New Roman"/>
+          <w:color w:val="000000" w:themeColor="text1"/>
+          <w:sz w:val="24"/>
+          <w:szCs w:val="24"/>
+        </w:rPr>
+        <w:t xml:space="preserve">vulnerability </w:t>
+      </w:r>
+      <w:r>
+        <w:rPr>
+          <w:rFonts w:ascii="Times New Roman" w:hAnsi="Times New Roman"/>
+          <w:color w:val="000000" w:themeColor="text1"/>
+          <w:sz w:val="24"/>
+          <w:szCs w:val="24"/>
+        </w:rPr>
+        <w:t xml:space="preserve">of a community </w:t>
+      </w:r>
+      <w:r>
+        <w:rPr>
+          <w:rFonts w:ascii="Times New Roman" w:hAnsi="Times New Roman"/>
+          <w:color w:val="000000" w:themeColor="text1"/>
+          <w:sz w:val="24"/>
+          <w:szCs w:val="24"/>
+        </w:rPr>
+        <w:t>wi</w:t>
+      </w:r>
+      <w:r>
+        <w:rPr>
+          <w:rFonts w:ascii="Times New Roman" w:hAnsi="Times New Roman"/>
+          <w:color w:val="000000" w:themeColor="text1"/>
+          <w:sz w:val="24"/>
+          <w:szCs w:val="24"/>
+        </w:rPr>
+        <w:t xml:space="preserve">ll be affected by socioeconomic, political, and </w:t>
+      </w:r>
+      <w:r>
+        <w:rPr>
+          <w:rFonts w:ascii="Times New Roman" w:hAnsi="Times New Roman"/>
+          <w:color w:val="000000" w:themeColor="text1"/>
+          <w:sz w:val="24"/>
+          <w:szCs w:val="24"/>
+        </w:rPr>
+        <w:t>g</w:t>
+      </w:r>
+      <w:r>
+        <w:rPr>
+          <w:rFonts w:ascii="Times New Roman" w:hAnsi="Times New Roman"/>
+          <w:color w:val="000000" w:themeColor="text1"/>
+          <w:sz w:val="24"/>
+          <w:szCs w:val="24"/>
+        </w:rPr>
+        <w:t xml:space="preserve">eographical factors. </w:t>
+      </w:r>
+      <w:r>
+        <w:rPr>
+          <w:rFonts w:ascii="Times New Roman" w:hAnsi="Times New Roman"/>
+          <w:color w:val="000000" w:themeColor="text1"/>
+          <w:sz w:val="24"/>
+          <w:szCs w:val="24"/>
+        </w:rPr>
+        <w:t>As such, it is of importance to provide analysis of risk to a group on a subnational scale. This is especially true for a country like the Un</w:t>
+      </w:r>
+      <w:r>
+        <w:rPr>
+          <w:rFonts w:ascii="Times New Roman" w:hAnsi="Times New Roman"/>
+          <w:color w:val="000000" w:themeColor="text1"/>
+          <w:sz w:val="24"/>
+          <w:szCs w:val="24"/>
+        </w:rPr>
+        <w:t>ited States, which contains several</w:t>
+      </w:r>
+      <w:r>
+        <w:rPr>
+          <w:rFonts w:ascii="Times New Roman" w:hAnsi="Times New Roman"/>
+          <w:color w:val="000000" w:themeColor="text1"/>
+          <w:sz w:val="24"/>
+          <w:szCs w:val="24"/>
+        </w:rPr>
+        <w:t xml:space="preserve"> distinct climates</w:t>
+      </w:r>
+      <w:r>
+        <w:rPr>
+          <w:rFonts w:ascii="Times New Roman" w:hAnsi="Times New Roman"/>
+          <w:color w:val="000000" w:themeColor="text1"/>
+          <w:sz w:val="24"/>
+          <w:szCs w:val="24"/>
+        </w:rPr>
+        <w:t>, as well as</w:t>
+      </w:r>
+      <w:r>
+        <w:rPr>
+          <w:rFonts w:ascii="Times New Roman" w:hAnsi="Times New Roman"/>
+          <w:color w:val="000000" w:themeColor="text1"/>
+          <w:sz w:val="24"/>
+          <w:szCs w:val="24"/>
+        </w:rPr>
+        <w:t xml:space="preserve"> a variable political landscape</w:t>
+      </w:r>
+      <w:r>
+        <w:rPr>
+          <w:rFonts w:ascii="Times New Roman" w:hAnsi="Times New Roman"/>
+          <w:color w:val="000000" w:themeColor="text1"/>
+          <w:sz w:val="24"/>
+          <w:szCs w:val="24"/>
+        </w:rPr>
+        <w:t>, and where future population exposure to heat extremes is forecast to increase up to 6-fold when comparing the end of the 21</w:t>
+      </w:r>
+      <w:r>
+        <w:rPr>
+          <w:rFonts w:ascii="Times New Roman" w:hAnsi="Times New Roman"/>
+          <w:color w:val="000000" w:themeColor="text1"/>
+          <w:sz w:val="24"/>
+          <w:szCs w:val="24"/>
+          <w:vertAlign w:val="superscript"/>
+        </w:rPr>
+        <w:t>st</w:t>
+      </w:r>
+      <w:r>
+        <w:rPr>
+          <w:rFonts w:ascii="Times New Roman" w:hAnsi="Times New Roman"/>
+          <w:color w:val="000000" w:themeColor="text1"/>
+          <w:sz w:val="24"/>
+          <w:szCs w:val="24"/>
+        </w:rPr>
+        <w:t xml:space="preserve"> century to the 20</w:t>
+      </w:r>
+      <w:r>
+        <w:rPr>
+          <w:rFonts w:ascii="Times New Roman" w:hAnsi="Times New Roman"/>
+          <w:color w:val="000000" w:themeColor="text1"/>
+          <w:sz w:val="24"/>
+          <w:szCs w:val="24"/>
+          <w:vertAlign w:val="superscript"/>
+        </w:rPr>
+        <w:t>th</w:t>
+      </w:r>
+      <w:r>
+        <w:rPr>
+          <w:rFonts w:ascii="Times New Roman" w:hAnsi="Times New Roman"/>
+          <w:color w:val="000000" w:themeColor="text1"/>
+          <w:sz w:val="24"/>
+          <w:szCs w:val="24"/>
+        </w:rPr>
+        <w:t xml:space="preserve"> century base level</w:t>
       </w:r>
       <w:r>
         <w:rPr>
@@ -1907,7 +2271,7 @@
           <w:sz w:val="24"/>
           <w:szCs w:val="24"/>
         </w:rPr>
-        <w:instrText xml:space="preserve"> ADDIN EN.CITE &lt;EndNote&gt;&lt;Cite&gt;&lt;Author&gt;United Nations General Assembly&lt;/Author&gt;&lt;Year&gt;2015&lt;/Year&gt;&lt;RecNum&gt;980&lt;/RecNum&gt;&lt;DisplayText&gt;&lt;style face="superscript"&gt;8&lt;/style&gt;&lt;/DisplayText&gt;&lt;record&gt;&lt;rec-number&gt;980&lt;/rec-number&gt;&lt;foreign-keys&gt;&lt;key app="EN" db-id="t0tw0zzvgt0wf4erero5steu5rx5tpas22wa" timestamp="1496913556"&gt;980&lt;/key&gt;&lt;/foreign-keys&gt;&lt;ref-type name="Journal Article"&gt;17&lt;/ref-type&gt;&lt;contributors&gt;&lt;authors&gt;&lt;author&gt;United Nations General Assembly,&lt;/author&gt;&lt;/authors&gt;&lt;/contributors&gt;&lt;titles&gt;&lt;title&gt;Transforming our world: the 2030 Agenda for Sustainable Development&lt;/title&gt;&lt;/titles&gt;&lt;dates&gt;&lt;year&gt;2015&lt;/year&gt;&lt;/dates&gt;&lt;urls&gt;&lt;/urls&gt;&lt;/record&gt;&lt;/Cite&gt;&lt;/EndNote&gt;</w:instrText>
+        <w:instrText xml:space="preserve"> ADDIN EN.CITE &lt;EndNote&gt;&lt;Cite&gt;&lt;Author&gt;Jones&lt;/Author&gt;&lt;Year&gt;2015&lt;/Year&gt;&lt;RecNum&gt;979&lt;/RecNum&gt;&lt;DisplayText&gt;&lt;style face="superscript"&gt;9&lt;/style&gt;&lt;/DisplayText&gt;&lt;record&gt;&lt;rec-number&gt;979&lt;/rec-number&gt;&lt;foreign-keys&gt;&lt;key app="EN" db-id="t0tw0zzvgt0wf4erero5steu5rx5tpas22wa" timestamp="1496912607"&gt;979&lt;/key&gt;&lt;/foreign-keys&gt;&lt;ref-type name="Journal Article"&gt;17&lt;/ref-type&gt;&lt;contributors&gt;&lt;authors&gt;&lt;author&gt;Jones, Bryan&lt;/author&gt;&lt;author&gt;O’Neill, Brian C&lt;/author&gt;&lt;author&gt;McDaniel, Larry&lt;/author&gt;&lt;author&gt;McGinnis, Seth&lt;/author&gt;&lt;author&gt;Mearns, Linda O&lt;/author&gt;&lt;author&gt;Tebaldi, Claudia&lt;/author&gt;&lt;/authors&gt;&lt;/contributors&gt;&lt;titles&gt;&lt;title&gt;Future population exposure to US heat extremes&lt;/title&gt;&lt;secondary-title&gt;Nature Climate Change&lt;/secondary-title&gt;&lt;/titles&gt;&lt;periodical&gt;&lt;full-title&gt;Nature Climate Change&lt;/full-title&gt;&lt;/periodical&gt;&lt;pages&gt;652-655&lt;/pages&gt;&lt;volume&gt;5&lt;/volume&gt;&lt;number&gt;7&lt;/number&gt;&lt;dates&gt;&lt;year&gt;2015&lt;/year&gt;&lt;/dates&gt;&lt;isbn&gt;1758-678X&lt;/isbn&gt;&lt;urls&gt;&lt;/urls&gt;&lt;/record&gt;&lt;/Cite&gt;&lt;/EndNote&gt;</w:instrText>
       </w:r>
       <w:r>
         <w:rPr>
@@ -1927,7 +2291,7 @@
           <w:szCs w:val="24"/>
           <w:vertAlign w:val="superscript"/>
         </w:rPr>
-        <w:t>8</w:t>
+        <w:t>9</w:t>
       </w:r>
       <w:r>
         <w:rPr>
@@ -1938,6 +2302,95 @@
         </w:rPr>
         <w:fldChar w:fldCharType="end"/>
       </w:r>
+    </w:p>
+    <w:p>
+      <w:pPr>
+        <w:spacing w:after="0" w:line="480" w:lineRule="auto"/>
+        <w:jc w:val="both"/>
+        <w:rPr>
+          <w:rFonts w:ascii="Times New Roman" w:hAnsi="Times New Roman"/>
+          <w:color w:val="000000" w:themeColor="text1"/>
+          <w:sz w:val="24"/>
+          <w:szCs w:val="24"/>
+        </w:rPr>
+      </w:pPr>
+    </w:p>
+    <w:p>
+      <w:pPr>
+        <w:spacing w:after="0" w:line="480" w:lineRule="auto"/>
+        <w:jc w:val="both"/>
+        <w:rPr>
+          <w:rFonts w:ascii="Times New Roman" w:hAnsi="Times New Roman"/>
+          <w:color w:val="000000" w:themeColor="text1"/>
+          <w:sz w:val="24"/>
+          <w:szCs w:val="24"/>
+        </w:rPr>
+      </w:pPr>
+      <w:r>
+        <w:rPr>
+          <w:rFonts w:ascii="Times New Roman" w:hAnsi="Times New Roman"/>
+          <w:color w:val="000000" w:themeColor="text1"/>
+          <w:sz w:val="24"/>
+          <w:szCs w:val="24"/>
+        </w:rPr>
+        <w:t>While previous work has focused on how mortality could be affected from hot and cold episodes in the days after a heat or cold event,</w:t>
+      </w:r>
+      <w:r>
+        <w:rPr>
+          <w:rFonts w:ascii="Times New Roman" w:hAnsi="Times New Roman"/>
+          <w:color w:val="000000" w:themeColor="text1"/>
+          <w:sz w:val="24"/>
+          <w:szCs w:val="24"/>
+        </w:rPr>
+        <w:fldChar w:fldCharType="begin"/>
+      </w:r>
+      <w:r>
+        <w:rPr>
+          <w:rFonts w:ascii="Times New Roman" w:hAnsi="Times New Roman"/>
+          <w:color w:val="000000" w:themeColor="text1"/>
+          <w:sz w:val="24"/>
+          <w:szCs w:val="24"/>
+        </w:rPr>
+        <w:instrText xml:space="preserve"> ADDIN EN.CITE &lt;EndNote&gt;&lt;Cite&gt;&lt;Author&gt;Song&lt;/Author&gt;&lt;Year&gt;2017&lt;/Year&gt;&lt;RecNum&gt;970&lt;/RecNum&gt;&lt;DisplayText&gt;&lt;style face="superscript"&gt;10&lt;/style&gt;&lt;/DisplayText&gt;&lt;record&gt;&lt;rec-number&gt;970&lt;/rec-number&gt;&lt;foreign-keys&gt;&lt;key app="EN" db-id="t0tw0zzvgt0wf4erero5steu5rx5tpas22wa" timestamp="1494861146"&gt;970&lt;/key&gt;&lt;/foreign-keys&gt;&lt;ref-type name="Journal Article"&gt;17&lt;/ref-type&gt;&lt;contributors&gt;&lt;authors&gt;&lt;author&gt;Song, Xuping&lt;/author&gt;&lt;author&gt;Wang, Shigong&lt;/author&gt;&lt;author&gt;Hu, Yuling&lt;/author&gt;&lt;author&gt;Yue, Man&lt;/author&gt;&lt;author&gt;Zhang, Tingting&lt;/author&gt;&lt;author&gt;Liu, Yu&lt;/author&gt;&lt;author&gt;Tian, Jinhui&lt;/author&gt;&lt;author&gt;Shang, Kezheng&lt;/author&gt;&lt;/authors&gt;&lt;/contributors&gt;&lt;titles&gt;&lt;title&gt;Impact of ambient temperature on morbidity and mortality: An overview of reviews&lt;/title&gt;&lt;secondary-title&gt;Science of The Total Environment&lt;/secondary-title&gt;&lt;/titles&gt;&lt;periodical&gt;&lt;full-title&gt;Science of the Total Environment&lt;/full-title&gt;&lt;/periodical&gt;&lt;pages&gt;241-254&lt;/pages&gt;&lt;volume&gt;586&lt;/volume&gt;&lt;dates&gt;&lt;year&gt;2017&lt;/year&gt;&lt;/dates&gt;&lt;isbn&gt;0048-9697&lt;/isbn&gt;&lt;urls&gt;&lt;/urls&gt;&lt;/record&gt;&lt;/Cite&gt;&lt;/EndNote&gt;</w:instrText>
+      </w:r>
+      <w:r>
+        <w:rPr>
+          <w:rFonts w:ascii="Times New Roman" w:hAnsi="Times New Roman"/>
+          <w:color w:val="000000" w:themeColor="text1"/>
+          <w:sz w:val="24"/>
+          <w:szCs w:val="24"/>
+        </w:rPr>
+        <w:fldChar w:fldCharType="separate"/>
+      </w:r>
+      <w:r>
+        <w:rPr>
+          <w:rFonts w:ascii="Times New Roman" w:hAnsi="Times New Roman"/>
+          <w:noProof/>
+          <w:color w:val="000000" w:themeColor="text1"/>
+          <w:sz w:val="24"/>
+          <w:szCs w:val="24"/>
+          <w:vertAlign w:val="superscript"/>
+        </w:rPr>
+        <w:t>10</w:t>
+      </w:r>
+      <w:r>
+        <w:rPr>
+          <w:rFonts w:ascii="Times New Roman" w:hAnsi="Times New Roman"/>
+          <w:color w:val="000000" w:themeColor="text1"/>
+          <w:sz w:val="24"/>
+          <w:szCs w:val="24"/>
+        </w:rPr>
+        <w:fldChar w:fldCharType="end"/>
+      </w:r>
+      <w:r>
+        <w:rPr>
+          <w:rFonts w:ascii="Times New Roman" w:hAnsi="Times New Roman"/>
+          <w:color w:val="000000" w:themeColor="text1"/>
+          <w:sz w:val="24"/>
+          <w:szCs w:val="24"/>
+        </w:rPr>
+        <w:t xml:space="preserve"> there is a lack of evidence to suggest how living in a generally-changed climate will affect mortality patterns, both by demographic and geography.</w:t>
+      </w:r>
       <w:r>
         <w:rPr>
           <w:rFonts w:ascii="Times New Roman" w:hAnsi="Times New Roman"/>
@@ -1947,6 +2400,143 @@
         </w:rPr>
         <w:t xml:space="preserve"> </w:t>
       </w:r>
+      <w:r>
+        <w:rPr>
+          <w:rFonts w:ascii="Times New Roman" w:hAnsi="Times New Roman"/>
+          <w:color w:val="000000" w:themeColor="text1"/>
+          <w:sz w:val="24"/>
+          <w:szCs w:val="24"/>
+        </w:rPr>
+        <w:t xml:space="preserve">Previous studies </w:t>
+      </w:r>
+      <w:r>
+        <w:rPr>
+          <w:rFonts w:ascii="Times New Roman" w:hAnsi="Times New Roman"/>
+          <w:color w:val="000000" w:themeColor="text1"/>
+          <w:sz w:val="24"/>
+          <w:szCs w:val="24"/>
+        </w:rPr>
+        <w:t xml:space="preserve">have explored the relationship between temperature and mortality, but there remains a large set of climate phenomena which are not captured by looking at </w:t>
+      </w:r>
+      <w:r>
+        <w:rPr>
+          <w:rFonts w:ascii="Times New Roman" w:hAnsi="Times New Roman"/>
+          <w:color w:val="000000" w:themeColor="text1"/>
+          <w:sz w:val="24"/>
+          <w:szCs w:val="24"/>
+        </w:rPr>
+        <w:t xml:space="preserve">only </w:t>
+      </w:r>
+      <w:r>
+        <w:rPr>
+          <w:rFonts w:ascii="Times New Roman" w:hAnsi="Times New Roman"/>
+          <w:color w:val="000000" w:themeColor="text1"/>
+          <w:sz w:val="24"/>
+          <w:szCs w:val="24"/>
+        </w:rPr>
+        <w:t>the mean</w:t>
+      </w:r>
+      <w:r>
+        <w:rPr>
+          <w:rFonts w:ascii="Times New Roman" w:hAnsi="Times New Roman"/>
+          <w:color w:val="000000" w:themeColor="text1"/>
+          <w:sz w:val="24"/>
+          <w:szCs w:val="24"/>
+        </w:rPr>
+        <w:t xml:space="preserve"> </w:t>
+      </w:r>
+      <w:r>
+        <w:rPr>
+          <w:rFonts w:ascii="Times New Roman" w:hAnsi="Times New Roman"/>
+          <w:color w:val="000000" w:themeColor="text1"/>
+          <w:sz w:val="24"/>
+          <w:szCs w:val="24"/>
+        </w:rPr>
+        <w:t>in isolation</w:t>
+      </w:r>
+      <w:r>
+        <w:rPr>
+          <w:rFonts w:ascii="Times New Roman" w:hAnsi="Times New Roman"/>
+          <w:color w:val="000000" w:themeColor="text1"/>
+          <w:sz w:val="24"/>
+          <w:szCs w:val="24"/>
+        </w:rPr>
+        <w:t>.</w:t>
+      </w:r>
+      <w:r>
+        <w:rPr>
+          <w:rFonts w:ascii="Times New Roman" w:hAnsi="Times New Roman"/>
+          <w:color w:val="000000" w:themeColor="text1"/>
+          <w:sz w:val="24"/>
+          <w:szCs w:val="24"/>
+        </w:rPr>
+        <w:fldChar w:fldCharType="begin"/>
+      </w:r>
+      <w:r>
+        <w:rPr>
+          <w:rFonts w:ascii="Times New Roman" w:hAnsi="Times New Roman"/>
+          <w:color w:val="000000" w:themeColor="text1"/>
+          <w:sz w:val="24"/>
+          <w:szCs w:val="24"/>
+        </w:rPr>
+        <w:instrText xml:space="preserve"> ADDIN EN.CITE &lt;EndNote&gt;&lt;Cite&gt;&lt;Author&gt;Davis&lt;/Author&gt;&lt;Year&gt;2004&lt;/Year&gt;&lt;RecNum&gt;569&lt;/RecNum&gt;&lt;DisplayText&gt;&lt;style face="superscript"&gt;11,12&lt;/style&gt;&lt;/DisplayText&gt;&lt;record&gt;&lt;rec-number&gt;569&lt;/rec-number&gt;&lt;foreign-keys&gt;&lt;key app="EN" db-id="t0tw0zzvgt0wf4erero5steu5rx5tpas22wa" timestamp="1480429716"&gt;569&lt;/key&gt;&lt;/foreign-keys&gt;&lt;ref-type name="Journal Article"&gt;17&lt;/ref-type&gt;&lt;contributors&gt;&lt;authors&gt;&lt;author&gt;Davis, Robert E&lt;/author&gt;&lt;author&gt;Knappenberger, Paul C&lt;/author&gt;&lt;author&gt;Michaels, Patrick J&lt;/author&gt;&lt;author&gt;Novicoff, Wendy M&lt;/author&gt;&lt;/authors&gt;&lt;/contributors&gt;&lt;titles&gt;&lt;title&gt;Seasonality of climate-human mortality relationships in US cities and impacts of climate change&lt;/title&gt;&lt;secondary-title&gt;Climate Research&lt;/secondary-title&gt;&lt;/titles&gt;&lt;periodical&gt;&lt;full-title&gt;Climate Research&lt;/full-title&gt;&lt;/periodical&gt;&lt;pages&gt;61-76&lt;/pages&gt;&lt;volume&gt;26&lt;/volume&gt;&lt;number&gt;1&lt;/number&gt;&lt;dates&gt;&lt;year&gt;2004&lt;/year&gt;&lt;/dates&gt;&lt;isbn&gt;0936-577X&lt;/isbn&gt;&lt;urls&gt;&lt;/urls&gt;&lt;/record&gt;&lt;/Cite&gt;&lt;Cite&gt;&lt;Author&gt;Gosling&lt;/Author&gt;&lt;Year&gt;2009&lt;/Year&gt;&lt;RecNum&gt;978&lt;/RecNum&gt;&lt;record&gt;&lt;rec-number&gt;978&lt;/rec-number&gt;&lt;foreign-keys&gt;&lt;key app="EN" db-id="t0tw0zzvgt0wf4erero5steu5rx5tpas22wa" timestamp="1496849594"&gt;978&lt;/key&gt;&lt;/foreign-keys&gt;&lt;ref-type name="Journal Article"&gt;17&lt;/ref-type&gt;&lt;contributors&gt;&lt;authors&gt;&lt;author&gt;Gosling, Simon N&lt;/author&gt;&lt;author&gt;Lowe, Jason A&lt;/author&gt;&lt;author&gt;McGregor, Glenn R&lt;/author&gt;&lt;author&gt;Pelling, Mark&lt;/author&gt;&lt;author&gt;Malamud, Bruce D&lt;/author&gt;&lt;/authors&gt;&lt;/contributors&gt;&lt;titles&gt;&lt;title&gt;Associations between elevated atmospheric temperature and human mortality: a critical review of the literature&lt;/title&gt;&lt;secondary-title&gt;Climatic Change&lt;/secondary-title&gt;&lt;/titles&gt;&lt;periodical&gt;&lt;full-title&gt;Climatic Change&lt;/full-title&gt;&lt;/periodical&gt;&lt;pages&gt;299-341&lt;/pages&gt;&lt;volume&gt;92&lt;/volume&gt;&lt;number&gt;3-4&lt;/number&gt;&lt;dates&gt;&lt;year&gt;2009&lt;/year&gt;&lt;/dates&gt;&lt;isbn&gt;0165-0009&lt;/isbn&gt;&lt;urls&gt;&lt;/urls&gt;&lt;/record&gt;&lt;/Cite&gt;&lt;/EndNote&gt;</w:instrText>
+      </w:r>
+      <w:r>
+        <w:rPr>
+          <w:rFonts w:ascii="Times New Roman" w:hAnsi="Times New Roman"/>
+          <w:color w:val="000000" w:themeColor="text1"/>
+          <w:sz w:val="24"/>
+          <w:szCs w:val="24"/>
+        </w:rPr>
+        <w:fldChar w:fldCharType="separate"/>
+      </w:r>
+      <w:r>
+        <w:rPr>
+          <w:rFonts w:ascii="Times New Roman" w:hAnsi="Times New Roman"/>
+          <w:noProof/>
+          <w:color w:val="000000" w:themeColor="text1"/>
+          <w:sz w:val="24"/>
+          <w:szCs w:val="24"/>
+          <w:vertAlign w:val="superscript"/>
+        </w:rPr>
+        <w:t>11,12</w:t>
+      </w:r>
+      <w:r>
+        <w:rPr>
+          <w:rFonts w:ascii="Times New Roman" w:hAnsi="Times New Roman"/>
+          <w:color w:val="000000" w:themeColor="text1"/>
+          <w:sz w:val="24"/>
+          <w:szCs w:val="24"/>
+        </w:rPr>
+        <w:fldChar w:fldCharType="end"/>
+      </w:r>
+      <w:r>
+        <w:rPr>
+          <w:rFonts w:ascii="Times New Roman" w:hAnsi="Times New Roman"/>
+          <w:color w:val="000000" w:themeColor="text1"/>
+          <w:sz w:val="24"/>
+          <w:szCs w:val="24"/>
+        </w:rPr>
+        <w:t xml:space="preserve"> </w:t>
+      </w:r>
+      <w:r>
+        <w:rPr>
+          <w:rFonts w:ascii="Times New Roman" w:hAnsi="Times New Roman"/>
+          <w:color w:val="000000" w:themeColor="text1"/>
+          <w:sz w:val="24"/>
+          <w:szCs w:val="24"/>
+        </w:rPr>
+        <w:t xml:space="preserve">There is evidence to suggest that both the mean and the </w:t>
+      </w:r>
+      <w:r>
+        <w:rPr>
+          <w:rFonts w:ascii="Times New Roman" w:hAnsi="Times New Roman"/>
+          <w:color w:val="000000" w:themeColor="text1"/>
+          <w:sz w:val="24"/>
+          <w:szCs w:val="24"/>
+        </w:rPr>
+        <w:t xml:space="preserve">heaviness of the tails of </w:t>
+      </w:r>
     </w:p>
     <w:p>
       <w:pPr>
@@ -1971,488 +2561,6 @@
           <w:szCs w:val="24"/>
         </w:rPr>
       </w:pPr>
-      <w:r>
-        <w:rPr>
-          <w:rFonts w:ascii="Times New Roman" w:hAnsi="Times New Roman"/>
-          <w:color w:val="000000" w:themeColor="text1"/>
-          <w:sz w:val="24"/>
-          <w:szCs w:val="24"/>
-        </w:rPr>
-        <w:t>No country’s population will remain unaffected by the changing temperature patterns under climate change.</w:t>
-      </w:r>
-      <w:r>
-        <w:rPr>
-          <w:rFonts w:ascii="Times New Roman" w:hAnsi="Times New Roman"/>
-          <w:color w:val="000000" w:themeColor="text1"/>
-          <w:sz w:val="24"/>
-          <w:szCs w:val="24"/>
-        </w:rPr>
-        <w:t>[ref]</w:t>
-      </w:r>
-      <w:r>
-        <w:rPr>
-          <w:rFonts w:ascii="Times New Roman" w:hAnsi="Times New Roman"/>
-          <w:color w:val="000000" w:themeColor="text1"/>
-          <w:sz w:val="24"/>
-          <w:szCs w:val="24"/>
-        </w:rPr>
-        <w:t xml:space="preserve"> </w:t>
-      </w:r>
-      <w:r>
-        <w:rPr>
-          <w:rFonts w:ascii="Times New Roman" w:hAnsi="Times New Roman"/>
-          <w:color w:val="000000" w:themeColor="text1"/>
-          <w:sz w:val="24"/>
-          <w:szCs w:val="24"/>
-        </w:rPr>
-        <w:t>But w</w:t>
-      </w:r>
-      <w:r>
-        <w:rPr>
-          <w:rFonts w:ascii="Times New Roman" w:hAnsi="Times New Roman"/>
-          <w:color w:val="000000" w:themeColor="text1"/>
-          <w:sz w:val="24"/>
-          <w:szCs w:val="24"/>
-        </w:rPr>
-        <w:t xml:space="preserve">hile </w:t>
-      </w:r>
-      <w:r>
-        <w:rPr>
-          <w:rFonts w:ascii="Times New Roman" w:hAnsi="Times New Roman"/>
-          <w:color w:val="000000" w:themeColor="text1"/>
-          <w:sz w:val="24"/>
-          <w:szCs w:val="24"/>
-        </w:rPr>
-        <w:t xml:space="preserve">exposure to changing temperature patterns is a </w:t>
-      </w:r>
-      <w:r>
-        <w:rPr>
-          <w:rFonts w:ascii="Times New Roman" w:hAnsi="Times New Roman"/>
-          <w:color w:val="000000" w:themeColor="text1"/>
-          <w:sz w:val="24"/>
-          <w:szCs w:val="24"/>
-        </w:rPr>
-        <w:t xml:space="preserve">globally occurring phenomenon, </w:t>
-      </w:r>
-      <w:r>
-        <w:rPr>
-          <w:rFonts w:ascii="Times New Roman" w:hAnsi="Times New Roman"/>
-          <w:color w:val="000000" w:themeColor="text1"/>
-          <w:sz w:val="24"/>
-          <w:szCs w:val="24"/>
-        </w:rPr>
-        <w:t xml:space="preserve">vulnerability </w:t>
-      </w:r>
-      <w:r>
-        <w:rPr>
-          <w:rFonts w:ascii="Times New Roman" w:hAnsi="Times New Roman"/>
-          <w:color w:val="000000" w:themeColor="text1"/>
-          <w:sz w:val="24"/>
-          <w:szCs w:val="24"/>
-        </w:rPr>
-        <w:t xml:space="preserve">of a community </w:t>
-      </w:r>
-      <w:r>
-        <w:rPr>
-          <w:rFonts w:ascii="Times New Roman" w:hAnsi="Times New Roman"/>
-          <w:color w:val="000000" w:themeColor="text1"/>
-          <w:sz w:val="24"/>
-          <w:szCs w:val="24"/>
-        </w:rPr>
-        <w:t>wi</w:t>
-      </w:r>
-      <w:r>
-        <w:rPr>
-          <w:rFonts w:ascii="Times New Roman" w:hAnsi="Times New Roman"/>
-          <w:color w:val="000000" w:themeColor="text1"/>
-          <w:sz w:val="24"/>
-          <w:szCs w:val="24"/>
-        </w:rPr>
-        <w:t xml:space="preserve">ll be affected by socioeconomic, political, and </w:t>
-      </w:r>
-      <w:r>
-        <w:rPr>
-          <w:rFonts w:ascii="Times New Roman" w:hAnsi="Times New Roman"/>
-          <w:color w:val="000000" w:themeColor="text1"/>
-          <w:sz w:val="24"/>
-          <w:szCs w:val="24"/>
-        </w:rPr>
-        <w:t>g</w:t>
-      </w:r>
-      <w:r>
-        <w:rPr>
-          <w:rFonts w:ascii="Times New Roman" w:hAnsi="Times New Roman"/>
-          <w:color w:val="000000" w:themeColor="text1"/>
-          <w:sz w:val="24"/>
-          <w:szCs w:val="24"/>
-        </w:rPr>
-        <w:t xml:space="preserve">eographical factors. </w:t>
-      </w:r>
-      <w:r>
-        <w:rPr>
-          <w:rFonts w:ascii="Times New Roman" w:hAnsi="Times New Roman"/>
-          <w:color w:val="000000" w:themeColor="text1"/>
-          <w:sz w:val="24"/>
-          <w:szCs w:val="24"/>
-        </w:rPr>
-        <w:t>As such, it is of importance to provide analysis of risk to a group on a subnational scale. This is especially true for a country like the Un</w:t>
-      </w:r>
-      <w:r>
-        <w:rPr>
-          <w:rFonts w:ascii="Times New Roman" w:hAnsi="Times New Roman"/>
-          <w:color w:val="000000" w:themeColor="text1"/>
-          <w:sz w:val="24"/>
-          <w:szCs w:val="24"/>
-        </w:rPr>
-        <w:t>ited States, which contains several</w:t>
-      </w:r>
-      <w:r>
-        <w:rPr>
-          <w:rFonts w:ascii="Times New Roman" w:hAnsi="Times New Roman"/>
-          <w:color w:val="000000" w:themeColor="text1"/>
-          <w:sz w:val="24"/>
-          <w:szCs w:val="24"/>
-        </w:rPr>
-        <w:t xml:space="preserve"> distinct climates</w:t>
-      </w:r>
-      <w:r>
-        <w:rPr>
-          <w:rFonts w:ascii="Times New Roman" w:hAnsi="Times New Roman"/>
-          <w:color w:val="000000" w:themeColor="text1"/>
-          <w:sz w:val="24"/>
-          <w:szCs w:val="24"/>
-        </w:rPr>
-        <w:t>, as well as</w:t>
-      </w:r>
-      <w:r>
-        <w:rPr>
-          <w:rFonts w:ascii="Times New Roman" w:hAnsi="Times New Roman"/>
-          <w:color w:val="000000" w:themeColor="text1"/>
-          <w:sz w:val="24"/>
-          <w:szCs w:val="24"/>
-        </w:rPr>
-        <w:t xml:space="preserve"> a variable political landscape</w:t>
-      </w:r>
-      <w:r>
-        <w:rPr>
-          <w:rFonts w:ascii="Times New Roman" w:hAnsi="Times New Roman"/>
-          <w:color w:val="000000" w:themeColor="text1"/>
-          <w:sz w:val="24"/>
-          <w:szCs w:val="24"/>
-        </w:rPr>
-        <w:t>, and where future population exposure to heat extremes is forecast to increase up to 6-fold when comparing the end of the 21</w:t>
-      </w:r>
-      <w:r>
-        <w:rPr>
-          <w:rFonts w:ascii="Times New Roman" w:hAnsi="Times New Roman"/>
-          <w:color w:val="000000" w:themeColor="text1"/>
-          <w:sz w:val="24"/>
-          <w:szCs w:val="24"/>
-          <w:vertAlign w:val="superscript"/>
-        </w:rPr>
-        <w:t>st</w:t>
-      </w:r>
-      <w:r>
-        <w:rPr>
-          <w:rFonts w:ascii="Times New Roman" w:hAnsi="Times New Roman"/>
-          <w:color w:val="000000" w:themeColor="text1"/>
-          <w:sz w:val="24"/>
-          <w:szCs w:val="24"/>
-        </w:rPr>
-        <w:t xml:space="preserve"> century to the 20</w:t>
-      </w:r>
-      <w:r>
-        <w:rPr>
-          <w:rFonts w:ascii="Times New Roman" w:hAnsi="Times New Roman"/>
-          <w:color w:val="000000" w:themeColor="text1"/>
-          <w:sz w:val="24"/>
-          <w:szCs w:val="24"/>
-          <w:vertAlign w:val="superscript"/>
-        </w:rPr>
-        <w:t>th</w:t>
-      </w:r>
-      <w:r>
-        <w:rPr>
-          <w:rFonts w:ascii="Times New Roman" w:hAnsi="Times New Roman"/>
-          <w:color w:val="000000" w:themeColor="text1"/>
-          <w:sz w:val="24"/>
-          <w:szCs w:val="24"/>
-        </w:rPr>
-        <w:t xml:space="preserve"> century base level</w:t>
-      </w:r>
-      <w:r>
-        <w:rPr>
-          <w:rFonts w:ascii="Times New Roman" w:hAnsi="Times New Roman"/>
-          <w:color w:val="000000" w:themeColor="text1"/>
-          <w:sz w:val="24"/>
-          <w:szCs w:val="24"/>
-        </w:rPr>
-        <w:t>.</w:t>
-      </w:r>
-      <w:r>
-        <w:rPr>
-          <w:rFonts w:ascii="Times New Roman" w:hAnsi="Times New Roman"/>
-          <w:color w:val="000000" w:themeColor="text1"/>
-          <w:sz w:val="24"/>
-          <w:szCs w:val="24"/>
-        </w:rPr>
-        <w:fldChar w:fldCharType="begin"/>
-      </w:r>
-      <w:r>
-        <w:rPr>
-          <w:rFonts w:ascii="Times New Roman" w:hAnsi="Times New Roman"/>
-          <w:color w:val="000000" w:themeColor="text1"/>
-          <w:sz w:val="24"/>
-          <w:szCs w:val="24"/>
-        </w:rPr>
-        <w:instrText xml:space="preserve"> ADDIN EN.CITE &lt;EndNote&gt;&lt;Cite&gt;&lt;Author&gt;Jones&lt;/Author&gt;&lt;Year&gt;2015&lt;/Year&gt;&lt;RecNum&gt;979&lt;/RecNum&gt;&lt;DisplayText&gt;&lt;style face="superscript"&gt;9&lt;/style&gt;&lt;/DisplayText&gt;&lt;record&gt;&lt;rec-number&gt;979&lt;/rec-number&gt;&lt;foreign-keys&gt;&lt;key app="EN" db-id="t0tw0zzvgt0wf4erero5steu5rx5tpas22wa" timestamp="1496912607"&gt;979&lt;/key&gt;&lt;/foreign-keys&gt;&lt;ref-type name="Journal Article"&gt;17&lt;/ref-type&gt;&lt;contributors&gt;&lt;authors&gt;&lt;author&gt;Jones, Bryan&lt;/author&gt;&lt;author&gt;O’Neill, Brian C&lt;/author&gt;&lt;author&gt;McDaniel, Larry&lt;/author&gt;&lt;author&gt;McGinnis, Seth&lt;/author&gt;&lt;author&gt;Mearns, Linda O&lt;/author&gt;&lt;author&gt;Tebaldi, Claudia&lt;/author&gt;&lt;/authors&gt;&lt;/contributors&gt;&lt;titles&gt;&lt;title&gt;Future population exposure to US heat extremes&lt;/title&gt;&lt;secondary-title&gt;Nature Climate Change&lt;/secondary-title&gt;&lt;/titles&gt;&lt;periodical&gt;&lt;full-title&gt;Nature Climate Change&lt;/full-title&gt;&lt;/periodical&gt;&lt;pages&gt;652-655&lt;/pages&gt;&lt;volume&gt;5&lt;/volume&gt;&lt;number&gt;7&lt;/number&gt;&lt;dates&gt;&lt;year&gt;2015&lt;/year&gt;&lt;/dates&gt;&lt;isbn&gt;1758-678X&lt;/isbn&gt;&lt;urls&gt;&lt;/urls&gt;&lt;/record&gt;&lt;/Cite&gt;&lt;/EndNote&gt;</w:instrText>
-      </w:r>
-      <w:r>
-        <w:rPr>
-          <w:rFonts w:ascii="Times New Roman" w:hAnsi="Times New Roman"/>
-          <w:color w:val="000000" w:themeColor="text1"/>
-          <w:sz w:val="24"/>
-          <w:szCs w:val="24"/>
-        </w:rPr>
-        <w:fldChar w:fldCharType="separate"/>
-      </w:r>
-      <w:r>
-        <w:rPr>
-          <w:rFonts w:ascii="Times New Roman" w:hAnsi="Times New Roman"/>
-          <w:noProof/>
-          <w:color w:val="000000" w:themeColor="text1"/>
-          <w:sz w:val="24"/>
-          <w:szCs w:val="24"/>
-          <w:vertAlign w:val="superscript"/>
-        </w:rPr>
-        <w:t>9</w:t>
-      </w:r>
-      <w:r>
-        <w:rPr>
-          <w:rFonts w:ascii="Times New Roman" w:hAnsi="Times New Roman"/>
-          <w:color w:val="000000" w:themeColor="text1"/>
-          <w:sz w:val="24"/>
-          <w:szCs w:val="24"/>
-        </w:rPr>
-        <w:fldChar w:fldCharType="end"/>
-      </w:r>
-    </w:p>
-    <w:p>
-      <w:pPr>
-        <w:spacing w:after="0" w:line="480" w:lineRule="auto"/>
-        <w:jc w:val="both"/>
-        <w:rPr>
-          <w:rFonts w:ascii="Times New Roman" w:hAnsi="Times New Roman"/>
-          <w:color w:val="000000" w:themeColor="text1"/>
-          <w:sz w:val="24"/>
-          <w:szCs w:val="24"/>
-        </w:rPr>
-      </w:pPr>
-    </w:p>
-    <w:p>
-      <w:pPr>
-        <w:spacing w:after="0" w:line="480" w:lineRule="auto"/>
-        <w:jc w:val="both"/>
-        <w:rPr>
-          <w:rFonts w:ascii="Times New Roman" w:hAnsi="Times New Roman"/>
-          <w:color w:val="000000" w:themeColor="text1"/>
-          <w:sz w:val="24"/>
-          <w:szCs w:val="24"/>
-        </w:rPr>
-      </w:pPr>
-      <w:r>
-        <w:rPr>
-          <w:rFonts w:ascii="Times New Roman" w:hAnsi="Times New Roman"/>
-          <w:color w:val="000000" w:themeColor="text1"/>
-          <w:sz w:val="24"/>
-          <w:szCs w:val="24"/>
-        </w:rPr>
-        <w:t>While previous work has focused on how mortality could be affected from hot and cold episodes in the days after a heat or cold event,</w:t>
-      </w:r>
-      <w:r>
-        <w:rPr>
-          <w:rFonts w:ascii="Times New Roman" w:hAnsi="Times New Roman"/>
-          <w:color w:val="000000" w:themeColor="text1"/>
-          <w:sz w:val="24"/>
-          <w:szCs w:val="24"/>
-        </w:rPr>
-        <w:fldChar w:fldCharType="begin"/>
-      </w:r>
-      <w:r>
-        <w:rPr>
-          <w:rFonts w:ascii="Times New Roman" w:hAnsi="Times New Roman"/>
-          <w:color w:val="000000" w:themeColor="text1"/>
-          <w:sz w:val="24"/>
-          <w:szCs w:val="24"/>
-        </w:rPr>
-        <w:instrText xml:space="preserve"> ADDIN EN.CITE &lt;EndNote&gt;&lt;Cite&gt;&lt;Author&gt;Song&lt;/Author&gt;&lt;Year&gt;2017&lt;/Year&gt;&lt;RecNum&gt;970&lt;/RecNum&gt;&lt;DisplayText&gt;&lt;style face="superscript"&gt;10&lt;/style&gt;&lt;/DisplayText&gt;&lt;record&gt;&lt;rec-number&gt;970&lt;/rec-number&gt;&lt;foreign-keys&gt;&lt;key app="EN" db-id="t0tw0zzvgt0wf4erero5steu5rx5tpas22wa" timestamp="1494861146"&gt;970&lt;/key&gt;&lt;/foreign-keys&gt;&lt;ref-type name="Journal Article"&gt;17&lt;/ref-type&gt;&lt;contributors&gt;&lt;authors&gt;&lt;author&gt;Song, Xuping&lt;/author&gt;&lt;author&gt;Wang, Shigong&lt;/author&gt;&lt;author&gt;Hu, Yuling&lt;/author&gt;&lt;author&gt;Yue, Man&lt;/author&gt;&lt;author&gt;Zhang, Tingting&lt;/author&gt;&lt;author&gt;Liu, Yu&lt;/author&gt;&lt;author&gt;Tian, Jinhui&lt;/author&gt;&lt;author&gt;Shang, Kezheng&lt;/author&gt;&lt;/authors&gt;&lt;/contributors&gt;&lt;titles&gt;&lt;title&gt;Impact of ambient temperature on morbidity and mortality: An overview of reviews&lt;/title&gt;&lt;secondary-title&gt;Science of The Total Environment&lt;/secondary-title&gt;&lt;/titles&gt;&lt;periodical&gt;&lt;full-title&gt;Science of the Total Environment&lt;/full-title&gt;&lt;/periodical&gt;&lt;pages&gt;241-254&lt;/pages&gt;&lt;volume&gt;586&lt;/volume&gt;&lt;dates&gt;&lt;year&gt;2017&lt;/year&gt;&lt;/dates&gt;&lt;isbn&gt;0048-9697&lt;/isbn&gt;&lt;urls&gt;&lt;/urls&gt;&lt;/record&gt;&lt;/Cite&gt;&lt;/EndNote&gt;</w:instrText>
-      </w:r>
-      <w:r>
-        <w:rPr>
-          <w:rFonts w:ascii="Times New Roman" w:hAnsi="Times New Roman"/>
-          <w:color w:val="000000" w:themeColor="text1"/>
-          <w:sz w:val="24"/>
-          <w:szCs w:val="24"/>
-        </w:rPr>
-        <w:fldChar w:fldCharType="separate"/>
-      </w:r>
-      <w:r>
-        <w:rPr>
-          <w:rFonts w:ascii="Times New Roman" w:hAnsi="Times New Roman"/>
-          <w:noProof/>
-          <w:color w:val="000000" w:themeColor="text1"/>
-          <w:sz w:val="24"/>
-          <w:szCs w:val="24"/>
-          <w:vertAlign w:val="superscript"/>
-        </w:rPr>
-        <w:t>10</w:t>
-      </w:r>
-      <w:r>
-        <w:rPr>
-          <w:rFonts w:ascii="Times New Roman" w:hAnsi="Times New Roman"/>
-          <w:color w:val="000000" w:themeColor="text1"/>
-          <w:sz w:val="24"/>
-          <w:szCs w:val="24"/>
-        </w:rPr>
-        <w:fldChar w:fldCharType="end"/>
-      </w:r>
-      <w:r>
-        <w:rPr>
-          <w:rFonts w:ascii="Times New Roman" w:hAnsi="Times New Roman"/>
-          <w:color w:val="000000" w:themeColor="text1"/>
-          <w:sz w:val="24"/>
-          <w:szCs w:val="24"/>
-        </w:rPr>
-        <w:t xml:space="preserve"> there is a lack of evidence to suggest how living in a generally-changed climate will affect mortality patterns, both by demographic and geography.</w:t>
-      </w:r>
-      <w:r>
-        <w:rPr>
-          <w:rFonts w:ascii="Times New Roman" w:hAnsi="Times New Roman"/>
-          <w:color w:val="000000" w:themeColor="text1"/>
-          <w:sz w:val="24"/>
-          <w:szCs w:val="24"/>
-        </w:rPr>
-        <w:t xml:space="preserve"> </w:t>
-      </w:r>
-      <w:r>
-        <w:rPr>
-          <w:rFonts w:ascii="Times New Roman" w:hAnsi="Times New Roman"/>
-          <w:color w:val="000000" w:themeColor="text1"/>
-          <w:sz w:val="24"/>
-          <w:szCs w:val="24"/>
-        </w:rPr>
-        <w:t xml:space="preserve">Previous studies </w:t>
-      </w:r>
-      <w:r>
-        <w:rPr>
-          <w:rFonts w:ascii="Times New Roman" w:hAnsi="Times New Roman"/>
-          <w:color w:val="000000" w:themeColor="text1"/>
-          <w:sz w:val="24"/>
-          <w:szCs w:val="24"/>
-        </w:rPr>
-        <w:t xml:space="preserve">have explored the relationship between temperature and mortality, but there remains a large set of climate phenomena which are not captured by looking at </w:t>
-      </w:r>
-      <w:r>
-        <w:rPr>
-          <w:rFonts w:ascii="Times New Roman" w:hAnsi="Times New Roman"/>
-          <w:color w:val="000000" w:themeColor="text1"/>
-          <w:sz w:val="24"/>
-          <w:szCs w:val="24"/>
-        </w:rPr>
-        <w:t xml:space="preserve">only </w:t>
-      </w:r>
-      <w:r>
-        <w:rPr>
-          <w:rFonts w:ascii="Times New Roman" w:hAnsi="Times New Roman"/>
-          <w:color w:val="000000" w:themeColor="text1"/>
-          <w:sz w:val="24"/>
-          <w:szCs w:val="24"/>
-        </w:rPr>
-        <w:t>the mean</w:t>
-      </w:r>
-      <w:r>
-        <w:rPr>
-          <w:rFonts w:ascii="Times New Roman" w:hAnsi="Times New Roman"/>
-          <w:color w:val="000000" w:themeColor="text1"/>
-          <w:sz w:val="24"/>
-          <w:szCs w:val="24"/>
-        </w:rPr>
-        <w:t xml:space="preserve"> </w:t>
-      </w:r>
-      <w:r>
-        <w:rPr>
-          <w:rFonts w:ascii="Times New Roman" w:hAnsi="Times New Roman"/>
-          <w:color w:val="000000" w:themeColor="text1"/>
-          <w:sz w:val="24"/>
-          <w:szCs w:val="24"/>
-        </w:rPr>
-        <w:t>in isolation</w:t>
-      </w:r>
-      <w:r>
-        <w:rPr>
-          <w:rFonts w:ascii="Times New Roman" w:hAnsi="Times New Roman"/>
-          <w:color w:val="000000" w:themeColor="text1"/>
-          <w:sz w:val="24"/>
-          <w:szCs w:val="24"/>
-        </w:rPr>
-        <w:t>.</w:t>
-      </w:r>
-      <w:r>
-        <w:rPr>
-          <w:rFonts w:ascii="Times New Roman" w:hAnsi="Times New Roman"/>
-          <w:color w:val="000000" w:themeColor="text1"/>
-          <w:sz w:val="24"/>
-          <w:szCs w:val="24"/>
-        </w:rPr>
-        <w:fldChar w:fldCharType="begin"/>
-      </w:r>
-      <w:r>
-        <w:rPr>
-          <w:rFonts w:ascii="Times New Roman" w:hAnsi="Times New Roman"/>
-          <w:color w:val="000000" w:themeColor="text1"/>
-          <w:sz w:val="24"/>
-          <w:szCs w:val="24"/>
-        </w:rPr>
-        <w:instrText xml:space="preserve"> ADDIN EN.CITE &lt;EndNote&gt;&lt;Cite&gt;&lt;Author&gt;Davis&lt;/Author&gt;&lt;Year&gt;2004&lt;/Year&gt;&lt;RecNum&gt;569&lt;/RecNum&gt;&lt;DisplayText&gt;&lt;style face="superscript"&gt;11,12&lt;/style&gt;&lt;/DisplayText&gt;&lt;record&gt;&lt;rec-number&gt;569&lt;/rec-number&gt;&lt;foreign-keys&gt;&lt;key app="EN" db-id="t0tw0zzvgt0wf4erero5steu5rx5tpas22wa" timestamp="1480429716"&gt;569&lt;/key&gt;&lt;/foreign-keys&gt;&lt;ref-type name="Journal Article"&gt;17&lt;/ref-type&gt;&lt;contributors&gt;&lt;authors&gt;&lt;author&gt;Davis, Robert E&lt;/author&gt;&lt;author&gt;Knappenberger, Paul C&lt;/author&gt;&lt;author&gt;Michaels, Patrick J&lt;/author&gt;&lt;author&gt;Novicoff, Wendy M&lt;/author&gt;&lt;/authors&gt;&lt;/contributors&gt;&lt;titles&gt;&lt;title&gt;Seasonality of climate-human mortality relationships in US cities and impacts of climate change&lt;/title&gt;&lt;secondary-title&gt;Climate Research&lt;/secondary-title&gt;&lt;/titles&gt;&lt;periodical&gt;&lt;full-title&gt;Climate Research&lt;/full-title&gt;&lt;/periodical&gt;&lt;pages&gt;61-76&lt;/pages&gt;&lt;volume&gt;26&lt;/volume&gt;&lt;number&gt;1&lt;/number&gt;&lt;dates&gt;&lt;year&gt;2004&lt;/year&gt;&lt;/dates&gt;&lt;isbn&gt;0936-577X&lt;/isbn&gt;&lt;urls&gt;&lt;/urls&gt;&lt;/record&gt;&lt;/Cite&gt;&lt;Cite&gt;&lt;Author&gt;Gosling&lt;/Author&gt;&lt;Year&gt;2009&lt;/Year&gt;&lt;RecNum&gt;978&lt;/RecNum&gt;&lt;record&gt;&lt;rec-number&gt;978&lt;/rec-number&gt;&lt;foreign-keys&gt;&lt;key app="EN" db-id="t0tw0zzvgt0wf4erero5steu5rx5tpas22wa" timestamp="1496849594"&gt;978&lt;/key&gt;&lt;/foreign-keys&gt;&lt;ref-type name="Journal Article"&gt;17&lt;/ref-type&gt;&lt;contributors&gt;&lt;authors&gt;&lt;author&gt;Gosling, Simon N&lt;/author&gt;&lt;author&gt;Lowe, Jason A&lt;/author&gt;&lt;author&gt;McGregor, Glenn R&lt;/author&gt;&lt;author&gt;Pelling, Mark&lt;/author&gt;&lt;author&gt;Malamud, Bruce D&lt;/author&gt;&lt;/authors&gt;&lt;/contributors&gt;&lt;titles&gt;&lt;title&gt;Associations between elevated atmospheric temperature and human mortality: a critical review of the literature&lt;/title&gt;&lt;secondary-title&gt;Climatic Change&lt;/secondary-title&gt;&lt;/titles&gt;&lt;periodical&gt;&lt;full-title&gt;Climatic Change&lt;/full-title&gt;&lt;/periodical&gt;&lt;pages&gt;299-341&lt;/pages&gt;&lt;volume&gt;92&lt;/volume&gt;&lt;number&gt;3-4&lt;/number&gt;&lt;dates&gt;&lt;year&gt;2009&lt;/year&gt;&lt;/dates&gt;&lt;isbn&gt;0165-0009&lt;/isbn&gt;&lt;urls&gt;&lt;/urls&gt;&lt;/record&gt;&lt;/Cite&gt;&lt;/EndNote&gt;</w:instrText>
-      </w:r>
-      <w:r>
-        <w:rPr>
-          <w:rFonts w:ascii="Times New Roman" w:hAnsi="Times New Roman"/>
-          <w:color w:val="000000" w:themeColor="text1"/>
-          <w:sz w:val="24"/>
-          <w:szCs w:val="24"/>
-        </w:rPr>
-        <w:fldChar w:fldCharType="separate"/>
-      </w:r>
-      <w:r>
-        <w:rPr>
-          <w:rFonts w:ascii="Times New Roman" w:hAnsi="Times New Roman"/>
-          <w:noProof/>
-          <w:color w:val="000000" w:themeColor="text1"/>
-          <w:sz w:val="24"/>
-          <w:szCs w:val="24"/>
-          <w:vertAlign w:val="superscript"/>
-        </w:rPr>
-        <w:t>11,12</w:t>
-      </w:r>
-      <w:r>
-        <w:rPr>
-          <w:rFonts w:ascii="Times New Roman" w:hAnsi="Times New Roman"/>
-          <w:color w:val="000000" w:themeColor="text1"/>
-          <w:sz w:val="24"/>
-          <w:szCs w:val="24"/>
-        </w:rPr>
-        <w:fldChar w:fldCharType="end"/>
-      </w:r>
-      <w:r>
-        <w:rPr>
-          <w:rFonts w:ascii="Times New Roman" w:hAnsi="Times New Roman"/>
-          <w:color w:val="000000" w:themeColor="text1"/>
-          <w:sz w:val="24"/>
-          <w:szCs w:val="24"/>
-        </w:rPr>
-        <w:t xml:space="preserve"> </w:t>
-      </w:r>
       <w:r>
         <w:rPr>
           <w:rFonts w:ascii="Times New Roman" w:hAnsi="Times New Roman"/>
@@ -4095,6 +4203,18 @@
     </w:p>
     <w:p>
       <w:pPr>
+        <w:spacing w:after="0" w:line="480" w:lineRule="auto"/>
+        <w:jc w:val="both"/>
+        <w:outlineLvl w:val="0"/>
+        <w:rPr>
+          <w:rFonts w:ascii="Times New Roman" w:hAnsi="Times New Roman"/>
+          <w:sz w:val="24"/>
+          <w:szCs w:val="24"/>
+        </w:rPr>
+      </w:pPr>
+    </w:p>
+    <w:p>
+      <w:pPr>
         <w:pStyle w:val="Caption"/>
         <w:keepNext/>
         <w:rPr>
@@ -4192,13 +4312,14 @@
         <w:tblLook w:val="04A0" w:firstRow="1" w:lastRow="0" w:firstColumn="1" w:lastColumn="0" w:noHBand="0" w:noVBand="1"/>
       </w:tblPr>
       <w:tblGrid>
-        <w:gridCol w:w="4618"/>
-        <w:gridCol w:w="4618"/>
+        <w:gridCol w:w="1728"/>
+        <w:gridCol w:w="4798"/>
+        <w:gridCol w:w="2710"/>
       </w:tblGrid>
       <w:tr>
         <w:tc>
           <w:tcPr>
-            <w:tcW w:w="4618" w:type="dxa"/>
+            <w:tcW w:w="1728" w:type="dxa"/>
           </w:tcPr>
           <w:p>
             <w:pPr>
@@ -4225,7 +4346,7 @@
         </w:tc>
         <w:tc>
           <w:tcPr>
-            <w:tcW w:w="4618" w:type="dxa"/>
+            <w:tcW w:w="4798" w:type="dxa"/>
           </w:tcPr>
           <w:p>
             <w:pPr>
@@ -4250,11 +4371,38 @@
             </w:r>
           </w:p>
         </w:tc>
+        <w:tc>
+          <w:tcPr>
+            <w:tcW w:w="2710" w:type="dxa"/>
+          </w:tcPr>
+          <w:p>
+            <w:pPr>
+              <w:spacing w:after="0" w:line="480" w:lineRule="auto"/>
+              <w:jc w:val="both"/>
+              <w:outlineLvl w:val="0"/>
+              <w:rPr>
+                <w:rFonts w:ascii="Times New Roman" w:hAnsi="Times New Roman"/>
+                <w:b/>
+                <w:sz w:val="24"/>
+                <w:szCs w:val="24"/>
+              </w:rPr>
+            </w:pPr>
+            <w:r>
+              <w:rPr>
+                <w:rFonts w:ascii="Times New Roman" w:hAnsi="Times New Roman"/>
+                <w:b/>
+                <w:sz w:val="24"/>
+                <w:szCs w:val="24"/>
+              </w:rPr>
+              <w:t>Why interesting?</w:t>
+            </w:r>
+          </w:p>
+        </w:tc>
       </w:tr>
       <w:tr>
         <w:tc>
           <w:tcPr>
-            <w:tcW w:w="4618" w:type="dxa"/>
+            <w:tcW w:w="1728" w:type="dxa"/>
           </w:tcPr>
           <w:p>
             <w:pPr>
@@ -4279,7 +4427,7 @@
         </w:tc>
         <w:tc>
           <w:tcPr>
-            <w:tcW w:w="4618" w:type="dxa"/>
+            <w:tcW w:w="4798" w:type="dxa"/>
           </w:tcPr>
           <w:p>
             <w:pPr>
@@ -4302,11 +4450,52 @@
             </w:r>
           </w:p>
         </w:tc>
+        <w:tc>
+          <w:tcPr>
+            <w:tcW w:w="2710" w:type="dxa"/>
+          </w:tcPr>
+          <w:p>
+            <w:pPr>
+              <w:spacing w:after="0" w:line="240" w:lineRule="auto"/>
+              <w:jc w:val="both"/>
+              <w:outlineLvl w:val="0"/>
+              <w:rPr>
+                <w:rFonts w:ascii="Times New Roman" w:hAnsi="Times New Roman"/>
+                <w:sz w:val="24"/>
+                <w:szCs w:val="24"/>
+              </w:rPr>
+            </w:pPr>
+            <w:r>
+              <w:rPr>
+                <w:rFonts w:ascii="Times New Roman" w:hAnsi="Times New Roman"/>
+                <w:sz w:val="24"/>
+                <w:szCs w:val="24"/>
+              </w:rPr>
+              <w:t xml:space="preserve">How shift in centre of distribution may </w:t>
+            </w:r>
+            <w:r>
+              <w:rPr>
+                <w:rFonts w:ascii="Times New Roman" w:hAnsi="Times New Roman"/>
+                <w:sz w:val="24"/>
+                <w:szCs w:val="24"/>
+              </w:rPr>
+              <w:t>change and affect human health</w:t>
+            </w:r>
+            <w:r>
+              <w:rPr>
+                <w:rFonts w:ascii="Times New Roman" w:hAnsi="Times New Roman"/>
+                <w:sz w:val="24"/>
+                <w:szCs w:val="24"/>
+              </w:rPr>
+              <w:t xml:space="preserve"> </w:t>
+            </w:r>
+          </w:p>
+        </w:tc>
       </w:tr>
       <w:tr>
         <w:tc>
           <w:tcPr>
-            <w:tcW w:w="4618" w:type="dxa"/>
+            <w:tcW w:w="1728" w:type="dxa"/>
           </w:tcPr>
           <w:p>
             <w:pPr>
@@ -4331,7 +4520,7 @@
         </w:tc>
         <w:tc>
           <w:tcPr>
-            <w:tcW w:w="4618" w:type="dxa"/>
+            <w:tcW w:w="4798" w:type="dxa"/>
           </w:tcPr>
           <w:p>
             <w:pPr>
@@ -4350,15 +4539,7 @@
                 <w:sz w:val="24"/>
                 <w:szCs w:val="24"/>
               </w:rPr>
-              <w:t>D</w:t>
-            </w:r>
-            <w:r>
-              <w:rPr>
-                <w:rFonts w:ascii="Times New Roman" w:hAnsi="Times New Roman"/>
-                <w:sz w:val="24"/>
-                <w:szCs w:val="24"/>
-              </w:rPr>
-              <w:t>eviation of the 10</w:t>
+              <w:t>Deviation of the 10</w:t>
             </w:r>
             <w:r>
               <w:rPr>
@@ -4379,6 +4560,83 @@
             </w:r>
           </w:p>
         </w:tc>
+        <w:tc>
+          <w:tcPr>
+            <w:tcW w:w="2710" w:type="dxa"/>
+            <w:vMerge w:val="restart"/>
+          </w:tcPr>
+          <w:p>
+            <w:pPr>
+              <w:spacing w:after="0" w:line="240" w:lineRule="auto"/>
+              <w:jc w:val="both"/>
+              <w:outlineLvl w:val="0"/>
+              <w:rPr>
+                <w:rFonts w:ascii="Times New Roman" w:hAnsi="Times New Roman"/>
+                <w:sz w:val="24"/>
+                <w:szCs w:val="24"/>
+              </w:rPr>
+            </w:pPr>
+            <w:r>
+              <w:rPr>
+                <w:rFonts w:ascii="Times New Roman" w:hAnsi="Times New Roman"/>
+                <w:sz w:val="24"/>
+                <w:szCs w:val="24"/>
+              </w:rPr>
+              <w:t xml:space="preserve">How </w:t>
+            </w:r>
+            <w:r>
+              <w:rPr>
+                <w:rFonts w:ascii="Times New Roman" w:hAnsi="Times New Roman"/>
+                <w:sz w:val="24"/>
+                <w:szCs w:val="24"/>
+              </w:rPr>
+              <w:t xml:space="preserve">change in heaviness of </w:t>
+            </w:r>
+            <w:r>
+              <w:rPr>
+                <w:rFonts w:ascii="Times New Roman" w:hAnsi="Times New Roman"/>
+                <w:sz w:val="24"/>
+                <w:szCs w:val="24"/>
+              </w:rPr>
+              <w:t xml:space="preserve">tails </w:t>
+            </w:r>
+            <w:r>
+              <w:rPr>
+                <w:rFonts w:ascii="Times New Roman" w:hAnsi="Times New Roman"/>
+                <w:sz w:val="24"/>
+                <w:szCs w:val="24"/>
+              </w:rPr>
+              <w:t xml:space="preserve">of temperature distribution </w:t>
+            </w:r>
+            <w:r>
+              <w:rPr>
+                <w:rFonts w:ascii="Times New Roman" w:hAnsi="Times New Roman"/>
+                <w:sz w:val="24"/>
+                <w:szCs w:val="24"/>
+              </w:rPr>
+              <w:t>may change and affect human health</w:t>
+            </w:r>
+            <w:r>
+              <w:rPr>
+                <w:rFonts w:ascii="Times New Roman" w:hAnsi="Times New Roman"/>
+                <w:sz w:val="24"/>
+                <w:szCs w:val="24"/>
+              </w:rPr>
+              <w:t>, in addition to the mean</w:t>
+            </w:r>
+          </w:p>
+          <w:p>
+            <w:pPr>
+              <w:jc w:val="both"/>
+              <w:outlineLvl w:val="0"/>
+              <w:rPr>
+                <w:rFonts w:ascii="Times New Roman" w:hAnsi="Times New Roman"/>
+                <w:sz w:val="24"/>
+                <w:szCs w:val="24"/>
+              </w:rPr>
+            </w:pPr>
+          </w:p>
+        </w:tc>
       </w:tr>
       <w:tr>
         <w:trPr>
@@ -4386,7 +4644,7 @@
         </w:trPr>
         <w:tc>
           <w:tcPr>
-            <w:tcW w:w="4618" w:type="dxa"/>
+            <w:tcW w:w="1728" w:type="dxa"/>
           </w:tcPr>
           <w:p>
             <w:pPr>
@@ -4411,7 +4669,7 @@
         </w:tc>
         <w:tc>
           <w:tcPr>
-            <w:tcW w:w="4618" w:type="dxa"/>
+            <w:tcW w:w="4798" w:type="dxa"/>
           </w:tcPr>
           <w:p>
             <w:pPr>
@@ -4430,15 +4688,7 @@
                 <w:sz w:val="24"/>
                 <w:szCs w:val="24"/>
               </w:rPr>
-              <w:t>D</w:t>
-            </w:r>
-            <w:r>
-              <w:rPr>
-                <w:rFonts w:ascii="Times New Roman" w:hAnsi="Times New Roman"/>
-                <w:sz w:val="24"/>
-                <w:szCs w:val="24"/>
-              </w:rPr>
-              <w:t>eviation of the 90</w:t>
+              <w:t>Deviation of the 90</w:t>
             </w:r>
             <w:r>
               <w:rPr>
@@ -4459,11 +4709,29 @@
             </w:r>
           </w:p>
         </w:tc>
+        <w:tc>
+          <w:tcPr>
+            <w:tcW w:w="2710" w:type="dxa"/>
+            <w:vMerge/>
+          </w:tcPr>
+          <w:p>
+            <w:pPr>
+              <w:spacing w:after="0" w:line="240" w:lineRule="auto"/>
+              <w:jc w:val="both"/>
+              <w:outlineLvl w:val="0"/>
+              <w:rPr>
+                <w:rFonts w:ascii="Times New Roman" w:hAnsi="Times New Roman"/>
+                <w:sz w:val="24"/>
+                <w:szCs w:val="24"/>
+              </w:rPr>
+            </w:pPr>
+          </w:p>
+        </w:tc>
       </w:tr>
       <w:tr>
         <w:tc>
           <w:tcPr>
-            <w:tcW w:w="4618" w:type="dxa"/>
+            <w:tcW w:w="1728" w:type="dxa"/>
           </w:tcPr>
           <w:p>
             <w:pPr>
@@ -4482,29 +4750,13 @@
                 <w:sz w:val="24"/>
                 <w:szCs w:val="24"/>
               </w:rPr>
-              <w:t>W</w:t>
-            </w:r>
-            <w:r>
-              <w:rPr>
-                <w:rFonts w:ascii="Times New Roman" w:hAnsi="Times New Roman"/>
-                <w:sz w:val="24"/>
-                <w:szCs w:val="24"/>
-              </w:rPr>
-              <w:t>arm</w:t>
-            </w:r>
-            <w:r>
-              <w:rPr>
-                <w:rFonts w:ascii="Times New Roman" w:hAnsi="Times New Roman"/>
-                <w:sz w:val="24"/>
-                <w:szCs w:val="24"/>
-              </w:rPr>
-              <w:t>anom1</w:t>
+              <w:t>Warmanom1</w:t>
             </w:r>
           </w:p>
         </w:tc>
         <w:tc>
           <w:tcPr>
-            <w:tcW w:w="4618" w:type="dxa"/>
+            <w:tcW w:w="4798" w:type="dxa"/>
           </w:tcPr>
           <w:p>
             <w:pPr>
@@ -4523,15 +4775,7 @@
                 <w:sz w:val="24"/>
                 <w:szCs w:val="24"/>
               </w:rPr>
-              <w:t>N</w:t>
-            </w:r>
-            <w:r>
-              <w:rPr>
-                <w:rFonts w:ascii="Times New Roman" w:hAnsi="Times New Roman"/>
-                <w:sz w:val="24"/>
-                <w:szCs w:val="24"/>
-              </w:rPr>
-              <w:t>umber of episodes of warm anomalies (more than 3 days in a row above the 90</w:t>
+              <w:t>Number of episodes of warm anomalies (more than 3 days in a row above the 90</w:t>
             </w:r>
             <w:r>
               <w:rPr>
@@ -4552,11 +4796,47 @@
             </w:r>
           </w:p>
         </w:tc>
+        <w:tc>
+          <w:tcPr>
+            <w:tcW w:w="2710" w:type="dxa"/>
+            <w:vMerge w:val="restart"/>
+          </w:tcPr>
+          <w:p>
+            <w:pPr>
+              <w:spacing w:after="0" w:line="240" w:lineRule="auto"/>
+              <w:jc w:val="both"/>
+              <w:outlineLvl w:val="0"/>
+              <w:rPr>
+                <w:rFonts w:ascii="Times New Roman" w:hAnsi="Times New Roman"/>
+                <w:sz w:val="24"/>
+                <w:szCs w:val="24"/>
+              </w:rPr>
+            </w:pPr>
+            <w:r>
+              <w:rPr>
+                <w:rFonts w:ascii="Times New Roman" w:hAnsi="Times New Roman"/>
+                <w:sz w:val="24"/>
+                <w:szCs w:val="24"/>
+              </w:rPr>
+              <w:t>How episodic changes of anomalous temperature</w:t>
+            </w:r>
+            <w:bookmarkStart w:id="0" w:name="_GoBack"/>
+            <w:bookmarkEnd w:id="0"/>
+            <w:r>
+              <w:rPr>
+                <w:rFonts w:ascii="Times New Roman" w:hAnsi="Times New Roman"/>
+                <w:sz w:val="24"/>
+                <w:szCs w:val="24"/>
+              </w:rPr>
+              <w:t xml:space="preserve"> </w:t>
+            </w:r>
+          </w:p>
+        </w:tc>
       </w:tr>
       <w:tr>
         <w:tc>
           <w:tcPr>
-            <w:tcW w:w="4618" w:type="dxa"/>
+            <w:tcW w:w="1728" w:type="dxa"/>
           </w:tcPr>
           <w:p>
             <w:pPr>
@@ -4581,7 +4861,7 @@
         </w:tc>
         <w:tc>
           <w:tcPr>
-            <w:tcW w:w="4618" w:type="dxa"/>
+            <w:tcW w:w="4798" w:type="dxa"/>
           </w:tcPr>
           <w:p>
             <w:pPr>
@@ -4600,15 +4880,7 @@
                 <w:sz w:val="24"/>
                 <w:szCs w:val="24"/>
               </w:rPr>
-              <w:t>N</w:t>
-            </w:r>
-            <w:r>
-              <w:rPr>
-                <w:rFonts w:ascii="Times New Roman" w:hAnsi="Times New Roman"/>
-                <w:sz w:val="24"/>
-                <w:szCs w:val="24"/>
-              </w:rPr>
-              <w:t>umber of episodes of cold anomalies (more than 3 days in a row below the 10</w:t>
+              <w:t>Number of episodes of cold anomalies (more than 3 days in a row below the 10</w:t>
             </w:r>
             <w:r>
               <w:rPr>
@@ -4629,11 +4901,29 @@
             </w:r>
           </w:p>
         </w:tc>
+        <w:tc>
+          <w:tcPr>
+            <w:tcW w:w="2710" w:type="dxa"/>
+            <w:vMerge/>
+          </w:tcPr>
+          <w:p>
+            <w:pPr>
+              <w:spacing w:after="0" w:line="240" w:lineRule="auto"/>
+              <w:jc w:val="both"/>
+              <w:outlineLvl w:val="0"/>
+              <w:rPr>
+                <w:rFonts w:ascii="Times New Roman" w:hAnsi="Times New Roman"/>
+                <w:sz w:val="24"/>
+                <w:szCs w:val="24"/>
+              </w:rPr>
+            </w:pPr>
+          </w:p>
+        </w:tc>
       </w:tr>
       <w:tr>
         <w:tc>
           <w:tcPr>
-            <w:tcW w:w="4618" w:type="dxa"/>
+            <w:tcW w:w="1728" w:type="dxa"/>
           </w:tcPr>
           <w:p>
             <w:pPr>
@@ -4658,7 +4948,7 @@
         </w:tc>
         <w:tc>
           <w:tcPr>
-            <w:tcW w:w="4618" w:type="dxa"/>
+            <w:tcW w:w="4798" w:type="dxa"/>
           </w:tcPr>
           <w:p>
             <w:pPr>
@@ -4677,23 +4967,33 @@
                 <w:sz w:val="24"/>
                 <w:szCs w:val="24"/>
               </w:rPr>
-              <w:t>N</w:t>
+              <w:t>Number of episodes of an alternative description of number of warm anomalies (more than 3 days in a row above 5 degree Celsius more than the state-month long-term normal)</w:t>
             </w:r>
-            <w:r>
+          </w:p>
+        </w:tc>
+        <w:tc>
+          <w:tcPr>
+            <w:tcW w:w="2710" w:type="dxa"/>
+            <w:vMerge/>
+          </w:tcPr>
+          <w:p>
+            <w:pPr>
+              <w:spacing w:after="0" w:line="240" w:lineRule="auto"/>
+              <w:jc w:val="both"/>
+              <w:outlineLvl w:val="0"/>
               <w:rPr>
                 <w:rFonts w:ascii="Times New Roman" w:hAnsi="Times New Roman"/>
                 <w:sz w:val="24"/>
                 <w:szCs w:val="24"/>
               </w:rPr>
-              <w:t>umber of episodes of an alternative description of number of warm anomalies (more than 3 days in a row above 5 degree Celsius more than the state-month long-term normal)</w:t>
-            </w:r>
+            </w:pPr>
           </w:p>
         </w:tc>
       </w:tr>
       <w:tr>
         <w:tc>
           <w:tcPr>
-            <w:tcW w:w="4618" w:type="dxa"/>
+            <w:tcW w:w="1728" w:type="dxa"/>
           </w:tcPr>
           <w:p>
             <w:pPr>
@@ -4718,7 +5018,7 @@
         </w:tc>
         <w:tc>
           <w:tcPr>
-            <w:tcW w:w="4618" w:type="dxa"/>
+            <w:tcW w:w="4798" w:type="dxa"/>
           </w:tcPr>
           <w:p>
             <w:pPr>
@@ -4737,39 +5037,33 @@
                 <w:sz w:val="24"/>
                 <w:szCs w:val="24"/>
               </w:rPr>
-              <w:t>N</w:t>
+              <w:t>Number of episodes of an alternative description of number of cold anomalies (more than 3 days in a row below 5 degree Celsius less than the state-month long-term normal)</w:t>
             </w:r>
-            <w:r>
+          </w:p>
+        </w:tc>
+        <w:tc>
+          <w:tcPr>
+            <w:tcW w:w="2710" w:type="dxa"/>
+            <w:vMerge/>
+          </w:tcPr>
+          <w:p>
+            <w:pPr>
+              <w:spacing w:after="0" w:line="240" w:lineRule="auto"/>
+              <w:jc w:val="both"/>
+              <w:outlineLvl w:val="0"/>
               <w:rPr>
                 <w:rFonts w:ascii="Times New Roman" w:hAnsi="Times New Roman"/>
                 <w:sz w:val="24"/>
                 <w:szCs w:val="24"/>
               </w:rPr>
-              <w:t>umber of episodes of an alternative description of number of cold anomalies (more than 3 days i</w:t>
-            </w:r>
-            <w:r>
-              <w:rPr>
-                <w:rFonts w:ascii="Times New Roman" w:hAnsi="Times New Roman"/>
-                <w:sz w:val="24"/>
-                <w:szCs w:val="24"/>
-              </w:rPr>
-              <w:t xml:space="preserve">n a row below 5 degree Celsius </w:t>
-            </w:r>
-            <w:r>
-              <w:rPr>
-                <w:rFonts w:ascii="Times New Roman" w:hAnsi="Times New Roman"/>
-                <w:sz w:val="24"/>
-                <w:szCs w:val="24"/>
-              </w:rPr>
-              <w:t>less than the state-month long-term normal)</w:t>
-            </w:r>
+            </w:pPr>
           </w:p>
         </w:tc>
       </w:tr>
       <w:tr>
         <w:tc>
           <w:tcPr>
-            <w:tcW w:w="4618" w:type="dxa"/>
+            <w:tcW w:w="1728" w:type="dxa"/>
           </w:tcPr>
           <w:p>
             <w:pPr>
@@ -4794,7 +5088,7 @@
         </w:tc>
         <w:tc>
           <w:tcPr>
-            <w:tcW w:w="4618" w:type="dxa"/>
+            <w:tcW w:w="4798" w:type="dxa"/>
           </w:tcPr>
           <w:p>
             <w:pPr>
@@ -4813,15 +5107,7 @@
                 <w:sz w:val="24"/>
                 <w:szCs w:val="24"/>
               </w:rPr>
-              <w:t>N</w:t>
-            </w:r>
-            <w:r>
-              <w:rPr>
-                <w:rFonts w:ascii="Times New Roman" w:hAnsi="Times New Roman"/>
-                <w:sz w:val="24"/>
-                <w:szCs w:val="24"/>
-              </w:rPr>
-              <w:t xml:space="preserve">umber of episodes of a stricter description of the number of warm anomalies to match the WMO definition (more than 5 days in a row above 5 degree Celsius more than the state-month long-term normal) </w:t>
+              <w:t xml:space="preserve">Number of episodes of a stricter description of the number of warm anomalies to match the WMO definition (more than 5 days in a row above 5 degree Celsius more than the state-month long-term normal) </w:t>
             </w:r>
             <w:r>
               <w:rPr>
@@ -4867,11 +5153,29 @@
             </w:r>
           </w:p>
         </w:tc>
+        <w:tc>
+          <w:tcPr>
+            <w:tcW w:w="2710" w:type="dxa"/>
+            <w:vMerge/>
+          </w:tcPr>
+          <w:p>
+            <w:pPr>
+              <w:spacing w:after="0" w:line="240" w:lineRule="auto"/>
+              <w:jc w:val="both"/>
+              <w:outlineLvl w:val="0"/>
+              <w:rPr>
+                <w:rFonts w:ascii="Times New Roman" w:hAnsi="Times New Roman"/>
+                <w:sz w:val="24"/>
+                <w:szCs w:val="24"/>
+              </w:rPr>
+            </w:pPr>
+          </w:p>
+        </w:tc>
       </w:tr>
       <w:tr>
         <w:tc>
           <w:tcPr>
-            <w:tcW w:w="4618" w:type="dxa"/>
+            <w:tcW w:w="1728" w:type="dxa"/>
           </w:tcPr>
           <w:p>
             <w:pPr>
@@ -4896,7 +5200,7 @@
         </w:tc>
         <w:tc>
           <w:tcPr>
-            <w:tcW w:w="4618" w:type="dxa"/>
+            <w:tcW w:w="4798" w:type="dxa"/>
           </w:tcPr>
           <w:p>
             <w:pPr>
@@ -4915,55 +5219,7 @@
                 <w:sz w:val="24"/>
                 <w:szCs w:val="24"/>
               </w:rPr>
-              <w:t xml:space="preserve">Number of episodes of a stricter description of the number of </w:t>
-            </w:r>
-            <w:r>
-              <w:rPr>
-                <w:rFonts w:ascii="Times New Roman" w:hAnsi="Times New Roman"/>
-                <w:sz w:val="24"/>
-                <w:szCs w:val="24"/>
-              </w:rPr>
-              <w:t>cold</w:t>
-            </w:r>
-            <w:r>
-              <w:rPr>
-                <w:rFonts w:ascii="Times New Roman" w:hAnsi="Times New Roman"/>
-                <w:sz w:val="24"/>
-                <w:szCs w:val="24"/>
-              </w:rPr>
-              <w:t xml:space="preserve"> anomalies to match the WMO definition (more than 5 days in a row </w:t>
-            </w:r>
-            <w:r>
-              <w:rPr>
-                <w:rFonts w:ascii="Times New Roman" w:hAnsi="Times New Roman"/>
-                <w:sz w:val="24"/>
-                <w:szCs w:val="24"/>
-              </w:rPr>
-              <w:t>below</w:t>
-            </w:r>
-            <w:r>
-              <w:rPr>
-                <w:rFonts w:ascii="Times New Roman" w:hAnsi="Times New Roman"/>
-                <w:sz w:val="24"/>
-                <w:szCs w:val="24"/>
-              </w:rPr>
-              <w:t xml:space="preserve"> 5 degree Celsius </w:t>
-            </w:r>
-            <w:r>
-              <w:rPr>
-                <w:rFonts w:ascii="Times New Roman" w:hAnsi="Times New Roman"/>
-                <w:sz w:val="24"/>
-                <w:szCs w:val="24"/>
-              </w:rPr>
-              <w:t>less</w:t>
-            </w:r>
-            <w:r>
-              <w:rPr>
-                <w:rFonts w:ascii="Times New Roman" w:hAnsi="Times New Roman"/>
-                <w:sz w:val="24"/>
-                <w:szCs w:val="24"/>
-              </w:rPr>
-              <w:t xml:space="preserve"> than the state-month long-term normal) </w:t>
+              <w:t xml:space="preserve">Number of episodes of a stricter description of the number of cold anomalies to match the WMO definition (more than 5 days in a row below 5 degree Celsius less than the state-month long-term normal) </w:t>
             </w:r>
             <w:r>
               <w:rPr>
@@ -5009,11 +5265,29 @@
             </w:r>
           </w:p>
         </w:tc>
+        <w:tc>
+          <w:tcPr>
+            <w:tcW w:w="2710" w:type="dxa"/>
+            <w:vMerge/>
+          </w:tcPr>
+          <w:p>
+            <w:pPr>
+              <w:spacing w:after="0" w:line="240" w:lineRule="auto"/>
+              <w:jc w:val="both"/>
+              <w:outlineLvl w:val="0"/>
+              <w:rPr>
+                <w:rFonts w:ascii="Times New Roman" w:hAnsi="Times New Roman"/>
+                <w:sz w:val="24"/>
+                <w:szCs w:val="24"/>
+              </w:rPr>
+            </w:pPr>
+          </w:p>
+        </w:tc>
       </w:tr>
       <w:tr>
         <w:tc>
           <w:tcPr>
-            <w:tcW w:w="4618" w:type="dxa"/>
+            <w:tcW w:w="1728" w:type="dxa"/>
           </w:tcPr>
           <w:p>
             <w:pPr>
@@ -5038,7 +5312,7 @@
         </w:tc>
         <w:tc>
           <w:tcPr>
-            <w:tcW w:w="4618" w:type="dxa"/>
+            <w:tcW w:w="4798" w:type="dxa"/>
           </w:tcPr>
           <w:p>
             <w:pPr>
@@ -5057,23 +5331,33 @@
                 <w:sz w:val="24"/>
                 <w:szCs w:val="24"/>
               </w:rPr>
-              <w:t>Number</w:t>
+              <w:t>Number of days changing by 5 or more degrees Celsius from the previous day</w:t>
             </w:r>
-            <w:r>
+          </w:p>
+        </w:tc>
+        <w:tc>
+          <w:tcPr>
+            <w:tcW w:w="2710" w:type="dxa"/>
+            <w:vMerge/>
+          </w:tcPr>
+          <w:p>
+            <w:pPr>
+              <w:spacing w:after="0" w:line="240" w:lineRule="auto"/>
+              <w:jc w:val="both"/>
+              <w:outlineLvl w:val="0"/>
               <w:rPr>
                 <w:rFonts w:ascii="Times New Roman" w:hAnsi="Times New Roman"/>
                 <w:sz w:val="24"/>
                 <w:szCs w:val="24"/>
               </w:rPr>
-              <w:t xml:space="preserve"> of days changing by 5 or more degrees Celsius from the previous day</w:t>
-            </w:r>
+            </w:pPr>
           </w:p>
         </w:tc>
       </w:tr>
       <w:tr>
         <w:tc>
           <w:tcPr>
-            <w:tcW w:w="4618" w:type="dxa"/>
+            <w:tcW w:w="1728" w:type="dxa"/>
           </w:tcPr>
           <w:p>
             <w:pPr>
@@ -5092,29 +5376,13 @@
                 <w:sz w:val="24"/>
                 <w:szCs w:val="24"/>
               </w:rPr>
-              <w:t>Daysab</w:t>
-            </w:r>
-            <w:r>
-              <w:rPr>
-                <w:rFonts w:ascii="Times New Roman" w:hAnsi="Times New Roman"/>
-                <w:sz w:val="24"/>
-                <w:szCs w:val="24"/>
-              </w:rPr>
-              <w:t>90</w:t>
-            </w:r>
-            <w:r>
-              <w:rPr>
-                <w:rFonts w:ascii="Times New Roman" w:hAnsi="Times New Roman"/>
-                <w:sz w:val="24"/>
-                <w:szCs w:val="24"/>
-              </w:rPr>
-              <w:t>perc</w:t>
+              <w:t>Daysab90perc</w:t>
             </w:r>
           </w:p>
         </w:tc>
         <w:tc>
           <w:tcPr>
-            <w:tcW w:w="4618" w:type="dxa"/>
+            <w:tcW w:w="4798" w:type="dxa"/>
           </w:tcPr>
           <w:p>
             <w:pPr>
@@ -5133,15 +5401,7 @@
                 <w:sz w:val="24"/>
                 <w:szCs w:val="24"/>
               </w:rPr>
-              <w:t xml:space="preserve">Number of days </w:t>
-            </w:r>
-            <w:r>
-              <w:rPr>
-                <w:rFonts w:ascii="Times New Roman" w:hAnsi="Times New Roman"/>
-                <w:sz w:val="24"/>
-                <w:szCs w:val="24"/>
-              </w:rPr>
-              <w:t>above the 90</w:t>
+              <w:t>Number of days above the 90</w:t>
             </w:r>
             <w:r>
               <w:rPr>
@@ -5162,11 +5422,29 @@
             </w:r>
           </w:p>
         </w:tc>
+        <w:tc>
+          <w:tcPr>
+            <w:tcW w:w="2710" w:type="dxa"/>
+            <w:vMerge/>
+          </w:tcPr>
+          <w:p>
+            <w:pPr>
+              <w:spacing w:after="0" w:line="240" w:lineRule="auto"/>
+              <w:jc w:val="both"/>
+              <w:outlineLvl w:val="0"/>
+              <w:rPr>
+                <w:rFonts w:ascii="Times New Roman" w:hAnsi="Times New Roman"/>
+                <w:sz w:val="24"/>
+                <w:szCs w:val="24"/>
+              </w:rPr>
+            </w:pPr>
+          </w:p>
+        </w:tc>
       </w:tr>
       <w:tr>
         <w:tc>
           <w:tcPr>
-            <w:tcW w:w="4618" w:type="dxa"/>
+            <w:tcW w:w="1728" w:type="dxa"/>
           </w:tcPr>
           <w:p>
             <w:pPr>
@@ -5185,21 +5463,13 @@
                 <w:sz w:val="24"/>
                 <w:szCs w:val="24"/>
               </w:rPr>
-              <w:t>Daysbe10</w:t>
-            </w:r>
-            <w:r>
-              <w:rPr>
-                <w:rFonts w:ascii="Times New Roman" w:hAnsi="Times New Roman"/>
-                <w:sz w:val="24"/>
-                <w:szCs w:val="24"/>
-              </w:rPr>
-              <w:t>perc</w:t>
+              <w:t>Daysbe10perc</w:t>
             </w:r>
           </w:p>
         </w:tc>
         <w:tc>
           <w:tcPr>
-            <w:tcW w:w="4618" w:type="dxa"/>
+            <w:tcW w:w="4798" w:type="dxa"/>
           </w:tcPr>
           <w:p>
             <w:pPr>
@@ -5239,6 +5509,24 @@
             </w:r>
           </w:p>
         </w:tc>
+        <w:tc>
+          <w:tcPr>
+            <w:tcW w:w="2710" w:type="dxa"/>
+            <w:vMerge/>
+          </w:tcPr>
+          <w:p>
+            <w:pPr>
+              <w:spacing w:after="0" w:line="240" w:lineRule="auto"/>
+              <w:jc w:val="both"/>
+              <w:outlineLvl w:val="0"/>
+              <w:rPr>
+                <w:rFonts w:ascii="Times New Roman" w:hAnsi="Times New Roman"/>
+                <w:sz w:val="24"/>
+                <w:szCs w:val="24"/>
+              </w:rPr>
+            </w:pPr>
+          </w:p>
+        </w:tc>
       </w:tr>
     </w:tbl>
     <w:p>
@@ -7176,8 +7464,6 @@
         </w:rPr>
         <w:t>.</w:t>
       </w:r>
-      <w:bookmarkStart w:id="0" w:name="_GoBack"/>
-      <w:bookmarkEnd w:id="0"/>
     </w:p>
     <w:p>
       <w:pPr>
@@ -10304,7 +10590,7 @@
 </file>
 
 <file path=customXml/itemProps1.xml><?xml version="1.0" encoding="utf-8"?>
-<ds:datastoreItem xmlns:ds="http://schemas.openxmlformats.org/officeDocument/2006/customXml" ds:itemID="{271BF274-6B96-A242-A365-B24771583130}">
+<ds:datastoreItem xmlns:ds="http://schemas.openxmlformats.org/officeDocument/2006/customXml" ds:itemID="{E59E82BB-6D06-FE49-8CA3-59BD48E3C25D}">
   <ds:schemaRefs>
     <ds:schemaRef ds:uri="http://schemas.openxmlformats.org/officeDocument/2006/bibliography"/>
   </ds:schemaRefs>

</xml_diff>